<commit_message>
Update project summer plan
</commit_message>
<xml_diff>
--- a/docs/plan/One more time, One more chance. The Plan for Summer Holidays.docx
+++ b/docs/plan/One more time, One more chance. The Plan for Summer Holidays.docx
@@ -500,13 +500,27 @@
           <w:tcPr>
             <w:tcW w:w="1420" w:type="dxa"/>
           </w:tcPr>
-          <w:p/>
-        </w:tc>
-        <w:tc>
-          <w:tcPr>
-            <w:tcW w:w="1421" w:type="dxa"/>
-          </w:tcPr>
-          <w:p/>
+          <w:p>
+            <w:r>
+              <w:rPr>
+                <w:rFonts w:hint="eastAsia"/>
+              </w:rPr>
+              <w:t>2012.7.10</w:t>
+            </w:r>
+          </w:p>
+        </w:tc>
+        <w:tc>
+          <w:tcPr>
+            <w:tcW w:w="1421" w:type="dxa"/>
+          </w:tcPr>
+          <w:p>
+            <w:r>
+              <w:rPr>
+                <w:rFonts w:hint="eastAsia"/>
+              </w:rPr>
+              <w:t>2012.7.12</w:t>
+            </w:r>
+          </w:p>
         </w:tc>
         <w:tc>
           <w:tcPr>
@@ -592,13 +606,27 @@
           <w:tcPr>
             <w:tcW w:w="1420" w:type="dxa"/>
           </w:tcPr>
-          <w:p/>
-        </w:tc>
-        <w:tc>
-          <w:tcPr>
-            <w:tcW w:w="1421" w:type="dxa"/>
-          </w:tcPr>
-          <w:p/>
+          <w:p>
+            <w:r>
+              <w:rPr>
+                <w:rFonts w:hint="eastAsia"/>
+              </w:rPr>
+              <w:t>2012.7.13</w:t>
+            </w:r>
+          </w:p>
+        </w:tc>
+        <w:tc>
+          <w:tcPr>
+            <w:tcW w:w="1421" w:type="dxa"/>
+          </w:tcPr>
+          <w:p>
+            <w:r>
+              <w:rPr>
+                <w:rFonts w:hint="eastAsia"/>
+              </w:rPr>
+              <w:t>2012.7.14</w:t>
+            </w:r>
+          </w:p>
         </w:tc>
         <w:tc>
           <w:tcPr>
@@ -1134,13 +1162,27 @@
           <w:tcPr>
             <w:tcW w:w="1420" w:type="dxa"/>
           </w:tcPr>
-          <w:p/>
-        </w:tc>
-        <w:tc>
-          <w:tcPr>
-            <w:tcW w:w="1421" w:type="dxa"/>
-          </w:tcPr>
-          <w:p/>
+          <w:p>
+            <w:r>
+              <w:rPr>
+                <w:rFonts w:hint="eastAsia"/>
+              </w:rPr>
+              <w:t>2012.7.15</w:t>
+            </w:r>
+          </w:p>
+        </w:tc>
+        <w:tc>
+          <w:tcPr>
+            <w:tcW w:w="1421" w:type="dxa"/>
+          </w:tcPr>
+          <w:p>
+            <w:r>
+              <w:rPr>
+                <w:rFonts w:hint="eastAsia"/>
+              </w:rPr>
+              <w:t>2012.7.17</w:t>
+            </w:r>
+          </w:p>
         </w:tc>
         <w:tc>
           <w:tcPr>
@@ -1372,6 +1414,7 @@
               <w:rPr>
                 <w:rFonts w:hint="eastAsia"/>
               </w:rPr>
+              <w:lastRenderedPageBreak/>
               <w:t>把手榴弹的例子系统去掉并且将物理实体类型改为</w:t>
             </w:r>
             <w:r>
@@ -1443,13 +1486,7 @@
               <w:rPr>
                 <w:rFonts w:hint="eastAsia"/>
               </w:rPr>
-              <w:t>相当简单的工作……删删代码，改改枚举量就完成的事</w:t>
-            </w:r>
-            <w:r>
-              <w:rPr>
-                <w:rFonts w:hint="eastAsia"/>
-              </w:rPr>
-              <w:t>，顺带把投掷出去的子弹模型改成手榴弹就好</w:t>
+              <w:t>相当简单的工作……删删代码，改改枚举量就完成的事，顺带把投掷出去的子弹模型改成手榴弹就好</w:t>
             </w:r>
           </w:p>
         </w:tc>
@@ -2053,6 +2090,261 @@
               </w:rPr>
               <w:t>随时</w:t>
             </w:r>
+          </w:p>
+        </w:tc>
+        <w:tc>
+          <w:tcPr>
+            <w:tcW w:w="1421" w:type="dxa"/>
+          </w:tcPr>
+          <w:p/>
+        </w:tc>
+        <w:tc>
+          <w:tcPr>
+            <w:tcW w:w="1421" w:type="dxa"/>
+          </w:tcPr>
+          <w:p>
+            <w:r>
+              <w:rPr>
+                <w:rFonts w:hint="eastAsia"/>
+              </w:rPr>
+              <w:t>找</w:t>
+            </w:r>
+            <w:r>
+              <w:rPr>
+                <w:rFonts w:hint="eastAsia"/>
+              </w:rPr>
+              <w:t>Bug</w:t>
+            </w:r>
+          </w:p>
+        </w:tc>
+      </w:tr>
+      <w:tr>
+        <w:tc>
+          <w:tcPr>
+            <w:tcW w:w="1420" w:type="dxa"/>
+          </w:tcPr>
+          <w:p>
+            <w:r>
+              <w:rPr>
+                <w:rFonts w:hint="eastAsia"/>
+              </w:rPr>
+              <w:t>测试</w:t>
+            </w:r>
+          </w:p>
+        </w:tc>
+        <w:tc>
+          <w:tcPr>
+            <w:tcW w:w="1420" w:type="dxa"/>
+          </w:tcPr>
+          <w:p>
+            <w:r>
+              <w:rPr>
+                <w:rFonts w:hint="eastAsia"/>
+              </w:rPr>
+              <w:t>刘先杰</w:t>
+            </w:r>
+          </w:p>
+        </w:tc>
+        <w:tc>
+          <w:tcPr>
+            <w:tcW w:w="1420" w:type="dxa"/>
+          </w:tcPr>
+          <w:p>
+            <w:r>
+              <w:rPr>
+                <w:rFonts w:hint="eastAsia"/>
+              </w:rPr>
+              <w:t>3</w:t>
+            </w:r>
+          </w:p>
+        </w:tc>
+        <w:tc>
+          <w:tcPr>
+            <w:tcW w:w="1420" w:type="dxa"/>
+          </w:tcPr>
+          <w:p>
+            <w:r>
+              <w:rPr>
+                <w:rFonts w:hint="eastAsia"/>
+              </w:rPr>
+              <w:t>随时</w:t>
+            </w:r>
+          </w:p>
+        </w:tc>
+        <w:tc>
+          <w:tcPr>
+            <w:tcW w:w="1421" w:type="dxa"/>
+          </w:tcPr>
+          <w:p/>
+        </w:tc>
+        <w:tc>
+          <w:tcPr>
+            <w:tcW w:w="1421" w:type="dxa"/>
+          </w:tcPr>
+          <w:p>
+            <w:r>
+              <w:rPr>
+                <w:rFonts w:hint="eastAsia"/>
+              </w:rPr>
+              <w:t>找</w:t>
+            </w:r>
+            <w:r>
+              <w:rPr>
+                <w:rFonts w:hint="eastAsia"/>
+              </w:rPr>
+              <w:t>Bug</w:t>
+            </w:r>
+          </w:p>
+        </w:tc>
+      </w:tr>
+      <w:tr>
+        <w:tc>
+          <w:tcPr>
+            <w:tcW w:w="1420" w:type="dxa"/>
+          </w:tcPr>
+          <w:p>
+            <w:r>
+              <w:rPr>
+                <w:rFonts w:hint="eastAsia"/>
+              </w:rPr>
+              <w:t>Debug</w:t>
+            </w:r>
+            <w:r>
+              <w:rPr>
+                <w:rFonts w:hint="eastAsia"/>
+              </w:rPr>
+              <w:t>缓冲时间</w:t>
+            </w:r>
+          </w:p>
+        </w:tc>
+        <w:tc>
+          <w:tcPr>
+            <w:tcW w:w="1420" w:type="dxa"/>
+          </w:tcPr>
+          <w:p>
+            <w:r>
+              <w:rPr>
+                <w:rFonts w:hint="eastAsia"/>
+              </w:rPr>
+              <w:t>李源东、周锦源、饶骥、许坚铭</w:t>
+            </w:r>
+          </w:p>
+        </w:tc>
+        <w:tc>
+          <w:tcPr>
+            <w:tcW w:w="1420" w:type="dxa"/>
+          </w:tcPr>
+          <w:p>
+            <w:r>
+              <w:rPr>
+                <w:rFonts w:hint="eastAsia"/>
+              </w:rPr>
+              <w:t>12</w:t>
+            </w:r>
+          </w:p>
+        </w:tc>
+        <w:tc>
+          <w:tcPr>
+            <w:tcW w:w="1420" w:type="dxa"/>
+          </w:tcPr>
+          <w:p>
+            <w:r>
+              <w:rPr>
+                <w:rFonts w:hint="eastAsia"/>
+              </w:rPr>
+              <w:t>什么时候找到</w:t>
+            </w:r>
+            <w:r>
+              <w:rPr>
+                <w:rFonts w:hint="eastAsia"/>
+              </w:rPr>
+              <w:t>Bug</w:t>
+            </w:r>
+            <w:r>
+              <w:rPr>
+                <w:rFonts w:hint="eastAsia"/>
+              </w:rPr>
+              <w:t>什么时候开始</w:t>
+            </w:r>
+          </w:p>
+        </w:tc>
+        <w:tc>
+          <w:tcPr>
+            <w:tcW w:w="1421" w:type="dxa"/>
+          </w:tcPr>
+          <w:p/>
+        </w:tc>
+        <w:tc>
+          <w:tcPr>
+            <w:tcW w:w="1421" w:type="dxa"/>
+          </w:tcPr>
+          <w:p>
+            <w:r>
+              <w:rPr>
+                <w:rFonts w:hint="eastAsia"/>
+              </w:rPr>
+              <w:t>Debug</w:t>
+            </w:r>
+            <w:r>
+              <w:rPr>
+                <w:rFonts w:hint="eastAsia"/>
+              </w:rPr>
+              <w:t>用</w:t>
+            </w:r>
+          </w:p>
+        </w:tc>
+      </w:tr>
+      <w:tr>
+        <w:tc>
+          <w:tcPr>
+            <w:tcW w:w="1420" w:type="dxa"/>
+          </w:tcPr>
+          <w:p>
+            <w:r>
+              <w:rPr>
+                <w:rFonts w:hint="eastAsia"/>
+              </w:rPr>
+              <w:t>打包发布</w:t>
+            </w:r>
+          </w:p>
+        </w:tc>
+        <w:tc>
+          <w:tcPr>
+            <w:tcW w:w="1420" w:type="dxa"/>
+          </w:tcPr>
+          <w:p>
+            <w:r>
+              <w:rPr>
+                <w:rFonts w:hint="eastAsia"/>
+              </w:rPr>
+              <w:t>周锦源</w:t>
+            </w:r>
+          </w:p>
+        </w:tc>
+        <w:tc>
+          <w:tcPr>
+            <w:tcW w:w="1420" w:type="dxa"/>
+          </w:tcPr>
+          <w:p>
+            <w:r>
+              <w:rPr>
+                <w:rFonts w:hint="eastAsia"/>
+              </w:rPr>
+              <w:t>1</w:t>
+            </w:r>
+          </w:p>
+        </w:tc>
+        <w:tc>
+          <w:tcPr>
+            <w:tcW w:w="1420" w:type="dxa"/>
+          </w:tcPr>
+          <w:p>
+            <w:r>
+              <w:rPr>
+                <w:rFonts w:hint="eastAsia"/>
+              </w:rPr>
+              <w:t>2012.7.30</w:t>
+            </w:r>
             <w:bookmarkStart w:id="0" w:name="_GoBack"/>
             <w:bookmarkEnd w:id="0"/>
           </w:p>
@@ -2061,255 +2353,14 @@
           <w:tcPr>
             <w:tcW w:w="1421" w:type="dxa"/>
           </w:tcPr>
-          <w:p/>
-        </w:tc>
-        <w:tc>
-          <w:tcPr>
-            <w:tcW w:w="1421" w:type="dxa"/>
-          </w:tcPr>
-          <w:p>
-            <w:r>
-              <w:rPr>
-                <w:rFonts w:hint="eastAsia"/>
-              </w:rPr>
-              <w:t>找</w:t>
-            </w:r>
-            <w:r>
-              <w:rPr>
-                <w:rFonts w:hint="eastAsia"/>
-              </w:rPr>
-              <w:t>Bug</w:t>
-            </w:r>
-          </w:p>
-        </w:tc>
-      </w:tr>
-      <w:tr>
-        <w:tc>
-          <w:tcPr>
-            <w:tcW w:w="1420" w:type="dxa"/>
-          </w:tcPr>
-          <w:p>
-            <w:r>
-              <w:rPr>
-                <w:rFonts w:hint="eastAsia"/>
-              </w:rPr>
-              <w:t>测试</w:t>
-            </w:r>
-          </w:p>
-        </w:tc>
-        <w:tc>
-          <w:tcPr>
-            <w:tcW w:w="1420" w:type="dxa"/>
-          </w:tcPr>
-          <w:p>
-            <w:r>
-              <w:rPr>
-                <w:rFonts w:hint="eastAsia"/>
-              </w:rPr>
-              <w:t>刘先杰</w:t>
-            </w:r>
-          </w:p>
-        </w:tc>
-        <w:tc>
-          <w:tcPr>
-            <w:tcW w:w="1420" w:type="dxa"/>
-          </w:tcPr>
-          <w:p>
-            <w:r>
-              <w:rPr>
-                <w:rFonts w:hint="eastAsia"/>
-              </w:rPr>
-              <w:t>3</w:t>
-            </w:r>
-          </w:p>
-        </w:tc>
-        <w:tc>
-          <w:tcPr>
-            <w:tcW w:w="1420" w:type="dxa"/>
-          </w:tcPr>
-          <w:p>
-            <w:r>
-              <w:rPr>
-                <w:rFonts w:hint="eastAsia"/>
-              </w:rPr>
-              <w:t>随时</w:t>
-            </w:r>
-          </w:p>
-        </w:tc>
-        <w:tc>
-          <w:tcPr>
-            <w:tcW w:w="1421" w:type="dxa"/>
-          </w:tcPr>
-          <w:p/>
-        </w:tc>
-        <w:tc>
-          <w:tcPr>
-            <w:tcW w:w="1421" w:type="dxa"/>
-          </w:tcPr>
-          <w:p>
-            <w:r>
-              <w:rPr>
-                <w:rFonts w:hint="eastAsia"/>
-              </w:rPr>
-              <w:t>找</w:t>
-            </w:r>
-            <w:r>
-              <w:rPr>
-                <w:rFonts w:hint="eastAsia"/>
-              </w:rPr>
-              <w:t>Bug</w:t>
-            </w:r>
-          </w:p>
-        </w:tc>
-      </w:tr>
-      <w:tr>
-        <w:tc>
-          <w:tcPr>
-            <w:tcW w:w="1420" w:type="dxa"/>
-          </w:tcPr>
-          <w:p>
-            <w:r>
-              <w:rPr>
-                <w:rFonts w:hint="eastAsia"/>
-              </w:rPr>
-              <w:t>Debug</w:t>
-            </w:r>
-            <w:r>
-              <w:rPr>
-                <w:rFonts w:hint="eastAsia"/>
-              </w:rPr>
-              <w:t>缓冲时间</w:t>
-            </w:r>
-          </w:p>
-        </w:tc>
-        <w:tc>
-          <w:tcPr>
-            <w:tcW w:w="1420" w:type="dxa"/>
-          </w:tcPr>
-          <w:p>
-            <w:r>
-              <w:rPr>
-                <w:rFonts w:hint="eastAsia"/>
-              </w:rPr>
-              <w:t>李源东、周锦源、饶骥、许坚铭</w:t>
-            </w:r>
-          </w:p>
-        </w:tc>
-        <w:tc>
-          <w:tcPr>
-            <w:tcW w:w="1420" w:type="dxa"/>
-          </w:tcPr>
-          <w:p>
-            <w:r>
-              <w:rPr>
-                <w:rFonts w:hint="eastAsia"/>
-              </w:rPr>
-              <w:t>12</w:t>
-            </w:r>
-          </w:p>
-        </w:tc>
-        <w:tc>
-          <w:tcPr>
-            <w:tcW w:w="1420" w:type="dxa"/>
-          </w:tcPr>
-          <w:p>
-            <w:r>
-              <w:rPr>
-                <w:rFonts w:hint="eastAsia"/>
-              </w:rPr>
-              <w:t>什么时候找到</w:t>
-            </w:r>
-            <w:r>
-              <w:rPr>
-                <w:rFonts w:hint="eastAsia"/>
-              </w:rPr>
-              <w:t>Bug</w:t>
-            </w:r>
-            <w:r>
-              <w:rPr>
-                <w:rFonts w:hint="eastAsia"/>
-              </w:rPr>
-              <w:t>什么时候开始</w:t>
-            </w:r>
-          </w:p>
-        </w:tc>
-        <w:tc>
-          <w:tcPr>
-            <w:tcW w:w="1421" w:type="dxa"/>
-          </w:tcPr>
-          <w:p/>
-        </w:tc>
-        <w:tc>
-          <w:tcPr>
-            <w:tcW w:w="1421" w:type="dxa"/>
-          </w:tcPr>
-          <w:p>
-            <w:r>
-              <w:rPr>
-                <w:rFonts w:hint="eastAsia"/>
-              </w:rPr>
-              <w:t>Debug</w:t>
-            </w:r>
-            <w:r>
-              <w:rPr>
-                <w:rFonts w:hint="eastAsia"/>
-              </w:rPr>
-              <w:t>用</w:t>
-            </w:r>
-          </w:p>
-        </w:tc>
-      </w:tr>
-      <w:tr>
-        <w:tc>
-          <w:tcPr>
-            <w:tcW w:w="1420" w:type="dxa"/>
-          </w:tcPr>
-          <w:p>
-            <w:r>
-              <w:rPr>
-                <w:rFonts w:hint="eastAsia"/>
-              </w:rPr>
-              <w:t>打包发布</w:t>
-            </w:r>
-          </w:p>
-        </w:tc>
-        <w:tc>
-          <w:tcPr>
-            <w:tcW w:w="1420" w:type="dxa"/>
-          </w:tcPr>
-          <w:p>
-            <w:r>
-              <w:rPr>
-                <w:rFonts w:hint="eastAsia"/>
-              </w:rPr>
-              <w:t>周锦源</w:t>
-            </w:r>
-          </w:p>
-        </w:tc>
-        <w:tc>
-          <w:tcPr>
-            <w:tcW w:w="1420" w:type="dxa"/>
-          </w:tcPr>
-          <w:p>
-            <w:r>
-              <w:rPr>
-                <w:rFonts w:hint="eastAsia"/>
-              </w:rPr>
-              <w:t>1</w:t>
-            </w:r>
-          </w:p>
-        </w:tc>
-        <w:tc>
-          <w:tcPr>
-            <w:tcW w:w="1420" w:type="dxa"/>
-          </w:tcPr>
-          <w:p/>
-        </w:tc>
-        <w:tc>
-          <w:tcPr>
-            <w:tcW w:w="1421" w:type="dxa"/>
-          </w:tcPr>
-          <w:p/>
+          <w:p>
+            <w:r>
+              <w:rPr>
+                <w:rFonts w:hint="eastAsia"/>
+              </w:rPr>
+              <w:t>2012.7.30</w:t>
+            </w:r>
+          </w:p>
         </w:tc>
         <w:tc>
           <w:tcPr>

</xml_diff>

<commit_message>
Updated the plan for rj
</commit_message>
<xml_diff>
--- a/docs/plan/One more time, One more chance. The Plan for Summer Holidays.docx
+++ b/docs/plan/One more time, One more chance. The Plan for Summer Holidays.docx
@@ -1020,13 +1020,85 @@
           <w:tcPr>
             <w:tcW w:w="1420" w:type="dxa"/>
           </w:tcPr>
-          <w:p/>
-        </w:tc>
-        <w:tc>
-          <w:tcPr>
-            <w:tcW w:w="1421" w:type="dxa"/>
-          </w:tcPr>
-          <w:p/>
+          <w:p>
+            <w:pPr>
+              <w:rPr>
+                <w:rFonts w:hint="eastAsia"/>
+              </w:rPr>
+            </w:pPr>
+            <w:r>
+              <w:rPr>
+                <w:rFonts w:hint="eastAsia"/>
+              </w:rPr>
+              <w:t>2012.7.21</w:t>
+            </w:r>
+          </w:p>
+          <w:p>
+            <w:pPr>
+              <w:rPr>
+                <w:rFonts w:hint="eastAsia"/>
+              </w:rPr>
+            </w:pPr>
+            <w:r>
+              <w:rPr>
+                <w:rFonts w:hint="eastAsia"/>
+              </w:rPr>
+              <w:t>2012.7.28</w:t>
+            </w:r>
+          </w:p>
+          <w:p>
+            <w:r>
+              <w:rPr>
+                <w:rFonts w:hint="eastAsia"/>
+              </w:rPr>
+              <w:t>2012.8.4</w:t>
+            </w:r>
+            <w:r>
+              <w:rPr>
+                <w:rFonts w:hint="eastAsia"/>
+              </w:rPr>
+              <w:t>（只有周末有一天时间）</w:t>
+            </w:r>
+          </w:p>
+        </w:tc>
+        <w:tc>
+          <w:tcPr>
+            <w:tcW w:w="1421" w:type="dxa"/>
+          </w:tcPr>
+          <w:p>
+            <w:pPr>
+              <w:rPr>
+                <w:rFonts w:hint="eastAsia"/>
+              </w:rPr>
+            </w:pPr>
+            <w:r>
+              <w:rPr>
+                <w:rFonts w:hint="eastAsia"/>
+              </w:rPr>
+              <w:t>2012.7.21</w:t>
+            </w:r>
+          </w:p>
+          <w:p>
+            <w:pPr>
+              <w:rPr>
+                <w:rFonts w:hint="eastAsia"/>
+              </w:rPr>
+            </w:pPr>
+            <w:r>
+              <w:rPr>
+                <w:rFonts w:hint="eastAsia"/>
+              </w:rPr>
+              <w:t>2012.7.28</w:t>
+            </w:r>
+          </w:p>
+          <w:p>
+            <w:r>
+              <w:rPr>
+                <w:rFonts w:hint="eastAsia"/>
+              </w:rPr>
+              <w:t>2012.8.4</w:t>
+            </w:r>
+          </w:p>
         </w:tc>
         <w:tc>
           <w:tcPr>
@@ -1102,13 +1174,85 @@
           <w:tcPr>
             <w:tcW w:w="1420" w:type="dxa"/>
           </w:tcPr>
-          <w:p/>
-        </w:tc>
-        <w:tc>
-          <w:tcPr>
-            <w:tcW w:w="1421" w:type="dxa"/>
-          </w:tcPr>
-          <w:p/>
+          <w:p>
+            <w:pPr>
+              <w:rPr>
+                <w:rFonts w:hint="eastAsia"/>
+              </w:rPr>
+            </w:pPr>
+            <w:r>
+              <w:rPr>
+                <w:rFonts w:hint="eastAsia"/>
+              </w:rPr>
+              <w:t>2012.8.11</w:t>
+            </w:r>
+          </w:p>
+          <w:p>
+            <w:pPr>
+              <w:rPr>
+                <w:rFonts w:hint="eastAsia"/>
+              </w:rPr>
+            </w:pPr>
+            <w:r>
+              <w:rPr>
+                <w:rFonts w:hint="eastAsia"/>
+              </w:rPr>
+              <w:t>2012.8.18</w:t>
+            </w:r>
+          </w:p>
+          <w:p>
+            <w:r>
+              <w:rPr>
+                <w:rFonts w:hint="eastAsia"/>
+              </w:rPr>
+              <w:t>2012.8.25</w:t>
+            </w:r>
+            <w:r>
+              <w:rPr>
+                <w:rFonts w:hint="eastAsia"/>
+              </w:rPr>
+              <w:t>（同上）</w:t>
+            </w:r>
+          </w:p>
+        </w:tc>
+        <w:tc>
+          <w:tcPr>
+            <w:tcW w:w="1421" w:type="dxa"/>
+          </w:tcPr>
+          <w:p>
+            <w:pPr>
+              <w:rPr>
+                <w:rFonts w:hint="eastAsia"/>
+              </w:rPr>
+            </w:pPr>
+            <w:r>
+              <w:rPr>
+                <w:rFonts w:hint="eastAsia"/>
+              </w:rPr>
+              <w:t>2012.8.11</w:t>
+            </w:r>
+          </w:p>
+          <w:p>
+            <w:pPr>
+              <w:rPr>
+                <w:rFonts w:hint="eastAsia"/>
+              </w:rPr>
+            </w:pPr>
+            <w:r>
+              <w:rPr>
+                <w:rFonts w:hint="eastAsia"/>
+              </w:rPr>
+              <w:t>2012.8.18</w:t>
+            </w:r>
+          </w:p>
+          <w:p>
+            <w:r>
+              <w:rPr>
+                <w:rFonts w:hint="eastAsia"/>
+              </w:rPr>
+              <w:t>2012.8.25</w:t>
+            </w:r>
+          </w:p>
         </w:tc>
         <w:tc>
           <w:tcPr>
@@ -1130,27 +1274,43 @@
             <w:tcW w:w="1420" w:type="dxa"/>
           </w:tcPr>
           <w:p>
+            <w:pPr>
+              <w:rPr>
+                <w:rFonts w:hint="eastAsia"/>
+              </w:rPr>
+            </w:pPr>
             <w:proofErr w:type="gramStart"/>
             <w:r>
               <w:rPr>
                 <w:rFonts w:hint="eastAsia"/>
               </w:rPr>
-              <w:t>载具系统</w:t>
+              <w:t>协助载具</w:t>
             </w:r>
             <w:proofErr w:type="gramEnd"/>
             <w:r>
               <w:rPr>
                 <w:rFonts w:hint="eastAsia"/>
               </w:rPr>
-              <w:t>Debug</w:t>
-            </w:r>
-          </w:p>
-        </w:tc>
-        <w:tc>
-          <w:tcPr>
-            <w:tcW w:w="1420" w:type="dxa"/>
-          </w:tcPr>
-          <w:p>
+              <w:t>AI</w:t>
+            </w:r>
+            <w:r>
+              <w:rPr>
+                <w:rFonts w:hint="eastAsia"/>
+              </w:rPr>
+              <w:t>编写</w:t>
+            </w:r>
+          </w:p>
+        </w:tc>
+        <w:tc>
+          <w:tcPr>
+            <w:tcW w:w="1420" w:type="dxa"/>
+          </w:tcPr>
+          <w:p>
+            <w:pPr>
+              <w:rPr>
+                <w:rFonts w:hint="eastAsia"/>
+              </w:rPr>
+            </w:pPr>
             <w:r>
               <w:rPr>
                 <w:rFonts w:hint="eastAsia"/>
@@ -1164,6 +1324,11 @@
             <w:tcW w:w="1420" w:type="dxa"/>
           </w:tcPr>
           <w:p>
+            <w:pPr>
+              <w:rPr>
+                <w:rFonts w:hint="eastAsia"/>
+              </w:rPr>
+            </w:pPr>
             <w:r>
               <w:rPr>
                 <w:rFonts w:hint="eastAsia"/>
@@ -1177,52 +1342,114 @@
             <w:tcW w:w="1420" w:type="dxa"/>
           </w:tcPr>
           <w:p>
-            <w:r>
-              <w:rPr>
-                <w:rFonts w:hint="eastAsia"/>
-              </w:rPr>
-              <w:t>2012.7.15</w:t>
-            </w:r>
-          </w:p>
-        </w:tc>
-        <w:tc>
-          <w:tcPr>
-            <w:tcW w:w="1421" w:type="dxa"/>
-          </w:tcPr>
-          <w:p>
-            <w:r>
-              <w:rPr>
-                <w:rFonts w:hint="eastAsia"/>
-              </w:rPr>
-              <w:t>2012.7.17</w:t>
-            </w:r>
-          </w:p>
-        </w:tc>
-        <w:tc>
-          <w:tcPr>
-            <w:tcW w:w="1421" w:type="dxa"/>
-          </w:tcPr>
-          <w:p>
-            <w:r>
-              <w:rPr>
-                <w:rFonts w:hint="eastAsia"/>
-              </w:rPr>
-              <w:t>解决</w:t>
-            </w:r>
-            <w:proofErr w:type="gramStart"/>
-            <w:r>
-              <w:rPr>
-                <w:rFonts w:hint="eastAsia"/>
-              </w:rPr>
-              <w:t>载具系统</w:t>
-            </w:r>
-            <w:proofErr w:type="gramEnd"/>
-            <w:r>
-              <w:rPr>
-                <w:rFonts w:hint="eastAsia"/>
-              </w:rPr>
-              <w:t>上下车的异常，又一件麻烦的工作</w:t>
-            </w:r>
+            <w:pPr>
+              <w:rPr>
+                <w:rFonts w:hint="eastAsia"/>
+              </w:rPr>
+            </w:pPr>
+            <w:r>
+              <w:rPr>
+                <w:rFonts w:hint="eastAsia"/>
+              </w:rPr>
+              <w:t>2012.8.11</w:t>
+            </w:r>
+          </w:p>
+          <w:p>
+            <w:pPr>
+              <w:rPr>
+                <w:rFonts w:hint="eastAsia"/>
+              </w:rPr>
+            </w:pPr>
+            <w:r>
+              <w:rPr>
+                <w:rFonts w:hint="eastAsia"/>
+              </w:rPr>
+              <w:t>2012.8.18</w:t>
+            </w:r>
+          </w:p>
+          <w:p>
+            <w:pPr>
+              <w:rPr>
+                <w:rFonts w:hint="eastAsia"/>
+              </w:rPr>
+            </w:pPr>
+            <w:r>
+              <w:rPr>
+                <w:rFonts w:hint="eastAsia"/>
+              </w:rPr>
+              <w:t>2012.8.25</w:t>
+            </w:r>
+          </w:p>
+        </w:tc>
+        <w:tc>
+          <w:tcPr>
+            <w:tcW w:w="1421" w:type="dxa"/>
+          </w:tcPr>
+          <w:p>
+            <w:pPr>
+              <w:rPr>
+                <w:rFonts w:hint="eastAsia"/>
+              </w:rPr>
+            </w:pPr>
+            <w:r>
+              <w:rPr>
+                <w:rFonts w:hint="eastAsia"/>
+              </w:rPr>
+              <w:t>2012.8.11</w:t>
+            </w:r>
+          </w:p>
+          <w:p>
+            <w:pPr>
+              <w:rPr>
+                <w:rFonts w:hint="eastAsia"/>
+              </w:rPr>
+            </w:pPr>
+            <w:r>
+              <w:rPr>
+                <w:rFonts w:hint="eastAsia"/>
+              </w:rPr>
+              <w:t>2012.8.18</w:t>
+            </w:r>
+          </w:p>
+          <w:p>
+            <w:r>
+              <w:rPr>
+                <w:rFonts w:hint="eastAsia"/>
+              </w:rPr>
+              <w:t>2012.8.25</w:t>
+            </w:r>
+          </w:p>
+        </w:tc>
+        <w:tc>
+          <w:tcPr>
+            <w:tcW w:w="1421" w:type="dxa"/>
+          </w:tcPr>
+          <w:p>
+            <w:pPr>
+              <w:rPr>
+                <w:rFonts w:hint="eastAsia"/>
+              </w:rPr>
+            </w:pPr>
+            <w:r>
+              <w:rPr>
+                <w:rFonts w:hint="eastAsia"/>
+              </w:rPr>
+              <w:t>据饶骥要求，编写载具</w:t>
+            </w:r>
+            <w:r>
+              <w:rPr>
+                <w:rFonts w:hint="eastAsia"/>
+              </w:rPr>
+              <w:t>AI</w:t>
+            </w:r>
+            <w:r>
+              <w:rPr>
+                <w:rFonts w:hint="eastAsia"/>
+              </w:rPr>
+              <w:t>需要锦源协助，时间当然是按照饶骥的时间来</w:t>
+            </w:r>
+            <w:bookmarkStart w:id="0" w:name="_GoBack"/>
+            <w:bookmarkEnd w:id="0"/>
           </w:p>
         </w:tc>
       </w:tr>
@@ -1232,50 +1459,32 @@
             <w:tcW w:w="1420" w:type="dxa"/>
           </w:tcPr>
           <w:p>
-            <w:r>
-              <w:rPr>
-                <w:rFonts w:hint="eastAsia"/>
-              </w:rPr>
-              <w:t>补充游戏状态图（不包括</w:t>
-            </w:r>
-            <w:r>
-              <w:rPr>
-                <w:rFonts w:hint="eastAsia"/>
-              </w:rPr>
-              <w:t>AI</w:t>
-            </w:r>
-            <w:r>
-              <w:rPr>
-                <w:rFonts w:hint="eastAsia"/>
-              </w:rPr>
-              <w:t>）</w:t>
-            </w:r>
-          </w:p>
-        </w:tc>
-        <w:tc>
-          <w:tcPr>
-            <w:tcW w:w="1420" w:type="dxa"/>
-          </w:tcPr>
-          <w:p>
-            <w:r>
-              <w:rPr>
-                <w:rFonts w:hint="eastAsia"/>
-              </w:rPr>
-              <w:t>许</w:t>
-            </w:r>
             <w:proofErr w:type="gramStart"/>
             <w:r>
               <w:rPr>
                 <w:rFonts w:hint="eastAsia"/>
               </w:rPr>
-              <w:t>坚</w:t>
+              <w:t>载具系统</w:t>
             </w:r>
             <w:proofErr w:type="gramEnd"/>
             <w:r>
               <w:rPr>
                 <w:rFonts w:hint="eastAsia"/>
               </w:rPr>
-              <w:t>铭</w:t>
+              <w:t>Debug</w:t>
+            </w:r>
+          </w:p>
+        </w:tc>
+        <w:tc>
+          <w:tcPr>
+            <w:tcW w:w="1420" w:type="dxa"/>
+          </w:tcPr>
+          <w:p>
+            <w:r>
+              <w:rPr>
+                <w:rFonts w:hint="eastAsia"/>
+              </w:rPr>
+              <w:t>周锦源</w:t>
             </w:r>
           </w:p>
         </w:tc>
@@ -1296,24 +1505,52 @@
           <w:tcPr>
             <w:tcW w:w="1420" w:type="dxa"/>
           </w:tcPr>
-          <w:p/>
-        </w:tc>
-        <w:tc>
-          <w:tcPr>
-            <w:tcW w:w="1421" w:type="dxa"/>
-          </w:tcPr>
-          <w:p/>
-        </w:tc>
-        <w:tc>
-          <w:tcPr>
-            <w:tcW w:w="1421" w:type="dxa"/>
-          </w:tcPr>
-          <w:p>
-            <w:r>
-              <w:rPr>
-                <w:rFonts w:hint="eastAsia"/>
-              </w:rPr>
-              <w:t>再次层次结构……麻烦啊</w:t>
+          <w:p>
+            <w:r>
+              <w:rPr>
+                <w:rFonts w:hint="eastAsia"/>
+              </w:rPr>
+              <w:t>2012.7.15</w:t>
+            </w:r>
+          </w:p>
+        </w:tc>
+        <w:tc>
+          <w:tcPr>
+            <w:tcW w:w="1421" w:type="dxa"/>
+          </w:tcPr>
+          <w:p>
+            <w:r>
+              <w:rPr>
+                <w:rFonts w:hint="eastAsia"/>
+              </w:rPr>
+              <w:t>2012.7.17</w:t>
+            </w:r>
+          </w:p>
+        </w:tc>
+        <w:tc>
+          <w:tcPr>
+            <w:tcW w:w="1421" w:type="dxa"/>
+          </w:tcPr>
+          <w:p>
+            <w:r>
+              <w:rPr>
+                <w:rFonts w:hint="eastAsia"/>
+              </w:rPr>
+              <w:t>解决</w:t>
+            </w:r>
+            <w:proofErr w:type="gramStart"/>
+            <w:r>
+              <w:rPr>
+                <w:rFonts w:hint="eastAsia"/>
+              </w:rPr>
+              <w:t>载具系统</w:t>
+            </w:r>
+            <w:proofErr w:type="gramEnd"/>
+            <w:r>
+              <w:rPr>
+                <w:rFonts w:hint="eastAsia"/>
+              </w:rPr>
+              <w:t>上下车的异常，又一件麻烦的工作</w:t>
             </w:r>
           </w:p>
         </w:tc>
@@ -1328,7 +1565,19 @@
               <w:rPr>
                 <w:rFonts w:hint="eastAsia"/>
               </w:rPr>
-              <w:t>为类体系分层</w:t>
+              <w:t>补充游戏状态图（不包括</w:t>
+            </w:r>
+            <w:r>
+              <w:rPr>
+                <w:rFonts w:hint="eastAsia"/>
+              </w:rPr>
+              <w:t>AI</w:t>
+            </w:r>
+            <w:r>
+              <w:rPr>
+                <w:rFonts w:hint="eastAsia"/>
+              </w:rPr>
+              <w:t>）</w:t>
             </w:r>
           </w:p>
         </w:tc>
@@ -1368,7 +1617,7 @@
               <w:rPr>
                 <w:rFonts w:hint="eastAsia"/>
               </w:rPr>
-              <w:t>1</w:t>
+              <w:t>3</w:t>
             </w:r>
           </w:p>
         </w:tc>
@@ -1393,28 +1642,8 @@
               <w:rPr>
                 <w:rFonts w:hint="eastAsia"/>
               </w:rPr>
-              <w:t>这个相对简单多了，把功能性质相类似的类加个框用不同颜色表示就</w:t>
-            </w:r>
-            <w:r>
-              <w:rPr>
-                <w:rFonts w:hint="eastAsia"/>
-              </w:rPr>
-              <w:t>OK</w:t>
-            </w:r>
-            <w:r>
-              <w:rPr>
-                <w:rFonts w:hint="eastAsia"/>
-              </w:rPr>
-              <w:t>……可以的话为</w:t>
-            </w:r>
-            <w:proofErr w:type="gramStart"/>
-            <w:r>
-              <w:rPr>
-                <w:rFonts w:hint="eastAsia"/>
-              </w:rPr>
-              <w:t>类分下包</w:t>
-            </w:r>
-            <w:proofErr w:type="gramEnd"/>
+              <w:t>再次层次结构……麻烦啊</w:t>
+            </w:r>
           </w:p>
         </w:tc>
       </w:tr>
@@ -1428,26 +1657,34 @@
               <w:rPr>
                 <w:rFonts w:hint="eastAsia"/>
               </w:rPr>
-              <w:t>把手榴弹的例子系统去掉并且将物理实体类型改为</w:t>
-            </w:r>
-            <w:r>
-              <w:rPr>
-                <w:rFonts w:hint="eastAsia"/>
-              </w:rPr>
-              <w:t>Sphere</w:t>
-            </w:r>
-          </w:p>
-        </w:tc>
-        <w:tc>
-          <w:tcPr>
-            <w:tcW w:w="1420" w:type="dxa"/>
-          </w:tcPr>
-          <w:p>
-            <w:r>
-              <w:rPr>
-                <w:rFonts w:hint="eastAsia"/>
-              </w:rPr>
-              <w:t>刘先杰</w:t>
+              <w:t>为类体系分层</w:t>
+            </w:r>
+          </w:p>
+        </w:tc>
+        <w:tc>
+          <w:tcPr>
+            <w:tcW w:w="1420" w:type="dxa"/>
+          </w:tcPr>
+          <w:p>
+            <w:r>
+              <w:rPr>
+                <w:rFonts w:hint="eastAsia"/>
+              </w:rPr>
+              <w:t>许</w:t>
+            </w:r>
+            <w:proofErr w:type="gramStart"/>
+            <w:r>
+              <w:rPr>
+                <w:rFonts w:hint="eastAsia"/>
+              </w:rPr>
+              <w:t>坚</w:t>
+            </w:r>
+            <w:proofErr w:type="gramEnd"/>
+            <w:r>
+              <w:rPr>
+                <w:rFonts w:hint="eastAsia"/>
+              </w:rPr>
+              <w:t>铭</w:t>
             </w:r>
           </w:p>
         </w:tc>
@@ -1468,39 +1705,45 @@
           <w:tcPr>
             <w:tcW w:w="1420" w:type="dxa"/>
           </w:tcPr>
-          <w:p>
-            <w:r>
-              <w:rPr>
-                <w:rFonts w:hint="eastAsia"/>
-              </w:rPr>
-              <w:t>2012.7.12</w:t>
-            </w:r>
-          </w:p>
-        </w:tc>
-        <w:tc>
-          <w:tcPr>
-            <w:tcW w:w="1421" w:type="dxa"/>
-          </w:tcPr>
-          <w:p>
-            <w:r>
-              <w:rPr>
-                <w:rFonts w:hint="eastAsia"/>
-              </w:rPr>
-              <w:t>2012.7.12</w:t>
-            </w:r>
-          </w:p>
-        </w:tc>
-        <w:tc>
-          <w:tcPr>
-            <w:tcW w:w="1421" w:type="dxa"/>
-          </w:tcPr>
-          <w:p>
-            <w:r>
-              <w:rPr>
-                <w:rFonts w:hint="eastAsia"/>
-              </w:rPr>
-              <w:t>相当简单的工作……删删代码，改改枚举量就完成的事，顺带把投掷出去的子弹模型改成手榴弹就好</w:t>
-            </w:r>
+          <w:p/>
+        </w:tc>
+        <w:tc>
+          <w:tcPr>
+            <w:tcW w:w="1421" w:type="dxa"/>
+          </w:tcPr>
+          <w:p/>
+        </w:tc>
+        <w:tc>
+          <w:tcPr>
+            <w:tcW w:w="1421" w:type="dxa"/>
+          </w:tcPr>
+          <w:p>
+            <w:r>
+              <w:rPr>
+                <w:rFonts w:hint="eastAsia"/>
+              </w:rPr>
+              <w:t>这个相对简单多了，把功能性质相类似的类加个框用不同颜色表示就</w:t>
+            </w:r>
+            <w:r>
+              <w:rPr>
+                <w:rFonts w:hint="eastAsia"/>
+              </w:rPr>
+              <w:t>OK</w:t>
+            </w:r>
+            <w:r>
+              <w:rPr>
+                <w:rFonts w:hint="eastAsia"/>
+              </w:rPr>
+              <w:t>……可以的话为</w:t>
+            </w:r>
+            <w:proofErr w:type="gramStart"/>
+            <w:r>
+              <w:rPr>
+                <w:rFonts w:hint="eastAsia"/>
+              </w:rPr>
+              <w:t>类分下包</w:t>
+            </w:r>
+            <w:proofErr w:type="gramEnd"/>
           </w:p>
         </w:tc>
       </w:tr>
@@ -1514,102 +1757,78 @@
               <w:rPr>
                 <w:rFonts w:hint="eastAsia"/>
               </w:rPr>
-              <w:t>改善场景光源</w:t>
-            </w:r>
-          </w:p>
-        </w:tc>
-        <w:tc>
-          <w:tcPr>
-            <w:tcW w:w="1420" w:type="dxa"/>
-          </w:tcPr>
-          <w:p>
-            <w:proofErr w:type="gramStart"/>
-            <w:r>
-              <w:rPr>
-                <w:rFonts w:hint="eastAsia"/>
-              </w:rPr>
-              <w:t>江嘉治</w:t>
-            </w:r>
-            <w:proofErr w:type="gramEnd"/>
-          </w:p>
-        </w:tc>
-        <w:tc>
-          <w:tcPr>
-            <w:tcW w:w="1420" w:type="dxa"/>
-          </w:tcPr>
-          <w:p>
-            <w:r>
-              <w:rPr>
-                <w:rFonts w:hint="eastAsia"/>
-              </w:rPr>
-              <w:t>2</w:t>
-            </w:r>
-          </w:p>
-        </w:tc>
-        <w:tc>
-          <w:tcPr>
-            <w:tcW w:w="1420" w:type="dxa"/>
-          </w:tcPr>
-          <w:p/>
-        </w:tc>
-        <w:tc>
-          <w:tcPr>
-            <w:tcW w:w="1421" w:type="dxa"/>
-          </w:tcPr>
-          <w:p/>
-        </w:tc>
-        <w:tc>
-          <w:tcPr>
-            <w:tcW w:w="1421" w:type="dxa"/>
-          </w:tcPr>
-          <w:p>
-            <w:r>
-              <w:rPr>
-                <w:rFonts w:hint="eastAsia"/>
-              </w:rPr>
-              <w:t>再次化身为场景战士拯救世界吧，嘉治！！！多加些光源，让场景</w:t>
-            </w:r>
-            <w:proofErr w:type="gramStart"/>
-            <w:r>
-              <w:rPr>
-                <w:rFonts w:hint="eastAsia"/>
-              </w:rPr>
-              <w:t>炫</w:t>
-            </w:r>
-            <w:proofErr w:type="gramEnd"/>
-            <w:r>
-              <w:rPr>
-                <w:rFonts w:hint="eastAsia"/>
-              </w:rPr>
-              <w:t>起来，记得为水晶加下光源……必要时可以选择通过修改</w:t>
-            </w:r>
-            <w:proofErr w:type="spellStart"/>
-            <w:r>
-              <w:rPr>
-                <w:rFonts w:hint="eastAsia"/>
-              </w:rPr>
-              <w:t>SceneLoader</w:t>
-            </w:r>
-            <w:proofErr w:type="spellEnd"/>
-            <w:r>
-              <w:rPr>
-                <w:rFonts w:hint="eastAsia"/>
-              </w:rPr>
-              <w:t>来让水晶自带光源。麻烦的话就直接在</w:t>
-            </w:r>
-            <w:proofErr w:type="spellStart"/>
-            <w:r>
-              <w:rPr>
-                <w:rFonts w:hint="eastAsia"/>
-              </w:rPr>
-              <w:t>Ogitor</w:t>
-            </w:r>
-            <w:proofErr w:type="spellEnd"/>
-            <w:r>
-              <w:rPr>
-                <w:rFonts w:hint="eastAsia"/>
-              </w:rPr>
-              <w:t>里面拖一个出来好了！</w:t>
+              <w:t>把手榴弹的例子系统去掉并且将物理实体类型改为</w:t>
+            </w:r>
+            <w:r>
+              <w:rPr>
+                <w:rFonts w:hint="eastAsia"/>
+              </w:rPr>
+              <w:t>Sphere</w:t>
+            </w:r>
+          </w:p>
+        </w:tc>
+        <w:tc>
+          <w:tcPr>
+            <w:tcW w:w="1420" w:type="dxa"/>
+          </w:tcPr>
+          <w:p>
+            <w:r>
+              <w:rPr>
+                <w:rFonts w:hint="eastAsia"/>
+              </w:rPr>
+              <w:t>刘先杰</w:t>
+            </w:r>
+          </w:p>
+        </w:tc>
+        <w:tc>
+          <w:tcPr>
+            <w:tcW w:w="1420" w:type="dxa"/>
+          </w:tcPr>
+          <w:p>
+            <w:r>
+              <w:rPr>
+                <w:rFonts w:hint="eastAsia"/>
+              </w:rPr>
+              <w:t>1</w:t>
+            </w:r>
+          </w:p>
+        </w:tc>
+        <w:tc>
+          <w:tcPr>
+            <w:tcW w:w="1420" w:type="dxa"/>
+          </w:tcPr>
+          <w:p>
+            <w:r>
+              <w:rPr>
+                <w:rFonts w:hint="eastAsia"/>
+              </w:rPr>
+              <w:t>2012.7.12</w:t>
+            </w:r>
+          </w:p>
+        </w:tc>
+        <w:tc>
+          <w:tcPr>
+            <w:tcW w:w="1421" w:type="dxa"/>
+          </w:tcPr>
+          <w:p>
+            <w:r>
+              <w:rPr>
+                <w:rFonts w:hint="eastAsia"/>
+              </w:rPr>
+              <w:t>2012.7.12</w:t>
+            </w:r>
+          </w:p>
+        </w:tc>
+        <w:tc>
+          <w:tcPr>
+            <w:tcW w:w="1421" w:type="dxa"/>
+          </w:tcPr>
+          <w:p>
+            <w:r>
+              <w:rPr>
+                <w:rFonts w:hint="eastAsia"/>
+              </w:rPr>
+              <w:t>相当简单的工作……删删代码，改改枚举量就完成的事，顺带把投掷出去的子弹模型改成手榴弹就好</w:t>
             </w:r>
           </w:p>
         </w:tc>
@@ -1620,84 +1839,106 @@
             <w:tcW w:w="1420" w:type="dxa"/>
           </w:tcPr>
           <w:p>
+            <w:r>
+              <w:rPr>
+                <w:rFonts w:hint="eastAsia"/>
+              </w:rPr>
+              <w:t>改善场景光源</w:t>
+            </w:r>
+          </w:p>
+        </w:tc>
+        <w:tc>
+          <w:tcPr>
+            <w:tcW w:w="1420" w:type="dxa"/>
+          </w:tcPr>
+          <w:p>
+            <w:proofErr w:type="gramStart"/>
+            <w:r>
+              <w:rPr>
+                <w:rFonts w:hint="eastAsia"/>
+              </w:rPr>
+              <w:t>江嘉治</w:t>
+            </w:r>
+            <w:proofErr w:type="gramEnd"/>
+          </w:p>
+        </w:tc>
+        <w:tc>
+          <w:tcPr>
+            <w:tcW w:w="1420" w:type="dxa"/>
+          </w:tcPr>
+          <w:p>
+            <w:r>
+              <w:rPr>
+                <w:rFonts w:hint="eastAsia"/>
+              </w:rPr>
+              <w:t>2</w:t>
+            </w:r>
+          </w:p>
+        </w:tc>
+        <w:tc>
+          <w:tcPr>
+            <w:tcW w:w="1420" w:type="dxa"/>
+          </w:tcPr>
+          <w:p/>
+        </w:tc>
+        <w:tc>
+          <w:tcPr>
+            <w:tcW w:w="1421" w:type="dxa"/>
+          </w:tcPr>
+          <w:p/>
+        </w:tc>
+        <w:tc>
+          <w:tcPr>
+            <w:tcW w:w="1421" w:type="dxa"/>
+          </w:tcPr>
+          <w:p>
+            <w:r>
+              <w:rPr>
+                <w:rFonts w:hint="eastAsia"/>
+              </w:rPr>
+              <w:t>再次化身为场景战士拯救世界吧，嘉治！！！多加些光源，让场景</w:t>
+            </w:r>
+            <w:proofErr w:type="gramStart"/>
+            <w:r>
+              <w:rPr>
+                <w:rFonts w:hint="eastAsia"/>
+              </w:rPr>
+              <w:t>炫</w:t>
+            </w:r>
+            <w:proofErr w:type="gramEnd"/>
+            <w:r>
+              <w:rPr>
+                <w:rFonts w:hint="eastAsia"/>
+              </w:rPr>
+              <w:t>起来，记得为水晶加下光源……必要时可以选择通过修改</w:t>
+            </w:r>
             <w:proofErr w:type="spellStart"/>
             <w:r>
               <w:rPr>
                 <w:rFonts w:hint="eastAsia"/>
               </w:rPr>
-              <w:t>PowerU</w:t>
+              <w:t>SceneLoader</w:t>
             </w:r>
             <w:proofErr w:type="spellEnd"/>
             <w:r>
               <w:rPr>
                 <w:rFonts w:hint="eastAsia"/>
               </w:rPr>
-              <w:t>结尾动画</w:t>
-            </w:r>
-          </w:p>
-        </w:tc>
-        <w:tc>
-          <w:tcPr>
-            <w:tcW w:w="1420" w:type="dxa"/>
-          </w:tcPr>
-          <w:p>
-            <w:r>
-              <w:rPr>
-                <w:rFonts w:hint="eastAsia"/>
-              </w:rPr>
-              <w:t>陈以清</w:t>
-            </w:r>
-          </w:p>
-        </w:tc>
-        <w:tc>
-          <w:tcPr>
-            <w:tcW w:w="1420" w:type="dxa"/>
-          </w:tcPr>
-          <w:p>
-            <w:r>
-              <w:rPr>
-                <w:rFonts w:hint="eastAsia"/>
-              </w:rPr>
-              <w:t>5</w:t>
-            </w:r>
-          </w:p>
-        </w:tc>
-        <w:tc>
-          <w:tcPr>
-            <w:tcW w:w="1420" w:type="dxa"/>
-          </w:tcPr>
-          <w:p>
-            <w:r>
-              <w:rPr>
-                <w:rFonts w:hint="eastAsia"/>
-              </w:rPr>
-              <w:t>2012.7.15</w:t>
-            </w:r>
-          </w:p>
-        </w:tc>
-        <w:tc>
-          <w:tcPr>
-            <w:tcW w:w="1421" w:type="dxa"/>
-          </w:tcPr>
-          <w:p>
-            <w:r>
-              <w:rPr>
-                <w:rFonts w:hint="eastAsia"/>
-              </w:rPr>
-              <w:t>2012.7.19</w:t>
-            </w:r>
-          </w:p>
-        </w:tc>
-        <w:tc>
-          <w:tcPr>
-            <w:tcW w:w="1421" w:type="dxa"/>
-          </w:tcPr>
-          <w:p>
-            <w:r>
-              <w:rPr>
-                <w:rFonts w:hint="eastAsia"/>
-              </w:rPr>
-              <w:t>！！！！！！！</w:t>
+              <w:t>来让水晶自带光源。麻烦的话就直接在</w:t>
+            </w:r>
+            <w:proofErr w:type="spellStart"/>
+            <w:r>
+              <w:rPr>
+                <w:rFonts w:hint="eastAsia"/>
+              </w:rPr>
+              <w:t>Ogitor</w:t>
+            </w:r>
+            <w:proofErr w:type="spellEnd"/>
+            <w:r>
+              <w:rPr>
+                <w:rFonts w:hint="eastAsia"/>
+              </w:rPr>
+              <w:t>里面拖一个出来好了！</w:t>
             </w:r>
           </w:p>
         </w:tc>
@@ -1708,11 +1949,19 @@
             <w:tcW w:w="1420" w:type="dxa"/>
           </w:tcPr>
           <w:p>
-            <w:r>
-              <w:rPr>
-                <w:rFonts w:hint="eastAsia"/>
-              </w:rPr>
-              <w:t>加强第一关过场动画</w:t>
+            <w:proofErr w:type="spellStart"/>
+            <w:r>
+              <w:rPr>
+                <w:rFonts w:hint="eastAsia"/>
+              </w:rPr>
+              <w:t>PowerU</w:t>
+            </w:r>
+            <w:proofErr w:type="spellEnd"/>
+            <w:r>
+              <w:rPr>
+                <w:rFonts w:hint="eastAsia"/>
+              </w:rPr>
+              <w:t>结尾动画</w:t>
             </w:r>
           </w:p>
         </w:tc>
@@ -1738,52 +1987,46 @@
               <w:rPr>
                 <w:rFonts w:hint="eastAsia"/>
               </w:rPr>
-              <w:t>3</w:t>
-            </w:r>
-          </w:p>
-        </w:tc>
-        <w:tc>
-          <w:tcPr>
-            <w:tcW w:w="1420" w:type="dxa"/>
-          </w:tcPr>
-          <w:p>
-            <w:r>
-              <w:rPr>
-                <w:rFonts w:hint="eastAsia"/>
-              </w:rPr>
-              <w:t>2012.7.20</w:t>
-            </w:r>
-          </w:p>
-        </w:tc>
-        <w:tc>
-          <w:tcPr>
-            <w:tcW w:w="1421" w:type="dxa"/>
-          </w:tcPr>
-          <w:p>
-            <w:r>
-              <w:rPr>
-                <w:rFonts w:hint="eastAsia"/>
-              </w:rPr>
-              <w:t>2012.7.22</w:t>
-            </w:r>
-          </w:p>
-        </w:tc>
-        <w:tc>
-          <w:tcPr>
-            <w:tcW w:w="1421" w:type="dxa"/>
-          </w:tcPr>
-          <w:p>
-            <w:r>
-              <w:rPr>
-                <w:rFonts w:hint="eastAsia"/>
-              </w:rPr>
-              <w:t>最爱</w:t>
-            </w:r>
-            <w:r>
-              <w:rPr>
-                <w:rFonts w:hint="eastAsia"/>
-              </w:rPr>
-              <w:t>+1</w:t>
+              <w:t>5</w:t>
+            </w:r>
+          </w:p>
+        </w:tc>
+        <w:tc>
+          <w:tcPr>
+            <w:tcW w:w="1420" w:type="dxa"/>
+          </w:tcPr>
+          <w:p>
+            <w:r>
+              <w:rPr>
+                <w:rFonts w:hint="eastAsia"/>
+              </w:rPr>
+              <w:t>2012.7.15</w:t>
+            </w:r>
+          </w:p>
+        </w:tc>
+        <w:tc>
+          <w:tcPr>
+            <w:tcW w:w="1421" w:type="dxa"/>
+          </w:tcPr>
+          <w:p>
+            <w:r>
+              <w:rPr>
+                <w:rFonts w:hint="eastAsia"/>
+              </w:rPr>
+              <w:t>2012.7.19</w:t>
+            </w:r>
+          </w:p>
+        </w:tc>
+        <w:tc>
+          <w:tcPr>
+            <w:tcW w:w="1421" w:type="dxa"/>
+          </w:tcPr>
+          <w:p>
+            <w:r>
+              <w:rPr>
+                <w:rFonts w:hint="eastAsia"/>
+              </w:rPr>
+              <w:t>！！！！！！！</w:t>
             </w:r>
           </w:p>
         </w:tc>
@@ -1798,7 +2041,7 @@
               <w:rPr>
                 <w:rFonts w:hint="eastAsia"/>
               </w:rPr>
-              <w:t>加强第二关过场动画</w:t>
+              <w:t>加强第一关过场动画</w:t>
             </w:r>
           </w:p>
         </w:tc>
@@ -1837,20 +2080,20 @@
               <w:rPr>
                 <w:rFonts w:hint="eastAsia"/>
               </w:rPr>
-              <w:t>2012.7.23</w:t>
-            </w:r>
-          </w:p>
-        </w:tc>
-        <w:tc>
-          <w:tcPr>
-            <w:tcW w:w="1421" w:type="dxa"/>
-          </w:tcPr>
-          <w:p>
-            <w:r>
-              <w:rPr>
-                <w:rFonts w:hint="eastAsia"/>
-              </w:rPr>
-              <w:t>2012.7.25</w:t>
+              <w:t>2012.7.20</w:t>
+            </w:r>
+          </w:p>
+        </w:tc>
+        <w:tc>
+          <w:tcPr>
+            <w:tcW w:w="1421" w:type="dxa"/>
+          </w:tcPr>
+          <w:p>
+            <w:r>
+              <w:rPr>
+                <w:rFonts w:hint="eastAsia"/>
+              </w:rPr>
+              <w:t>2012.7.22</w:t>
             </w:r>
           </w:p>
         </w:tc>
@@ -1869,7 +2112,7 @@
               <w:rPr>
                 <w:rFonts w:hint="eastAsia"/>
               </w:rPr>
-              <w:t>+2</w:t>
+              <w:t>+1</w:t>
             </w:r>
           </w:p>
         </w:tc>
@@ -1884,46 +2127,20 @@
               <w:rPr>
                 <w:rFonts w:hint="eastAsia"/>
               </w:rPr>
-              <w:t>制作更多</w:t>
-            </w:r>
-            <w:proofErr w:type="gramStart"/>
-            <w:r>
-              <w:rPr>
-                <w:rFonts w:hint="eastAsia"/>
-              </w:rPr>
-              <w:t>阳沐星</w:t>
-            </w:r>
-            <w:proofErr w:type="gramEnd"/>
-            <w:r>
-              <w:rPr>
-                <w:rFonts w:hint="eastAsia"/>
-              </w:rPr>
-              <w:t>人（</w:t>
-            </w:r>
-            <w:r>
-              <w:rPr>
-                <w:rFonts w:hint="eastAsia"/>
-              </w:rPr>
-              <w:t>2+</w:t>
-            </w:r>
-            <w:r>
-              <w:rPr>
-                <w:rFonts w:hint="eastAsia"/>
-              </w:rPr>
-              <w:t>）</w:t>
-            </w:r>
-          </w:p>
-        </w:tc>
-        <w:tc>
-          <w:tcPr>
-            <w:tcW w:w="1420" w:type="dxa"/>
-          </w:tcPr>
-          <w:p>
-            <w:r>
-              <w:rPr>
-                <w:rFonts w:hint="eastAsia"/>
-              </w:rPr>
-              <w:t>蒋阳沐</w:t>
+              <w:t>加强第二关过场动画</w:t>
+            </w:r>
+          </w:p>
+        </w:tc>
+        <w:tc>
+          <w:tcPr>
+            <w:tcW w:w="1420" w:type="dxa"/>
+          </w:tcPr>
+          <w:p>
+            <w:r>
+              <w:rPr>
+                <w:rFonts w:hint="eastAsia"/>
+              </w:rPr>
+              <w:t>陈以清</w:t>
             </w:r>
           </w:p>
         </w:tc>
@@ -1944,32 +2161,44 @@
           <w:tcPr>
             <w:tcW w:w="1420" w:type="dxa"/>
           </w:tcPr>
-          <w:p/>
-        </w:tc>
-        <w:tc>
-          <w:tcPr>
-            <w:tcW w:w="1421" w:type="dxa"/>
-          </w:tcPr>
-          <w:p/>
-        </w:tc>
-        <w:tc>
-          <w:tcPr>
-            <w:tcW w:w="1421" w:type="dxa"/>
-          </w:tcPr>
-          <w:p>
-            <w:proofErr w:type="gramStart"/>
-            <w:r>
-              <w:rPr>
-                <w:rFonts w:hint="eastAsia"/>
-              </w:rPr>
-              <w:t>让阳沐星人们</w:t>
-            </w:r>
-            <w:proofErr w:type="gramEnd"/>
-            <w:r>
-              <w:rPr>
-                <w:rFonts w:hint="eastAsia"/>
-              </w:rPr>
-              <w:t>来得更猛烈些吧！！！</w:t>
+          <w:p>
+            <w:r>
+              <w:rPr>
+                <w:rFonts w:hint="eastAsia"/>
+              </w:rPr>
+              <w:t>2012.7.23</w:t>
+            </w:r>
+          </w:p>
+        </w:tc>
+        <w:tc>
+          <w:tcPr>
+            <w:tcW w:w="1421" w:type="dxa"/>
+          </w:tcPr>
+          <w:p>
+            <w:r>
+              <w:rPr>
+                <w:rFonts w:hint="eastAsia"/>
+              </w:rPr>
+              <w:t>2012.7.25</w:t>
+            </w:r>
+          </w:p>
+        </w:tc>
+        <w:tc>
+          <w:tcPr>
+            <w:tcW w:w="1421" w:type="dxa"/>
+          </w:tcPr>
+          <w:p>
+            <w:r>
+              <w:rPr>
+                <w:rFonts w:hint="eastAsia"/>
+              </w:rPr>
+              <w:t>最爱</w:t>
+            </w:r>
+            <w:r>
+              <w:rPr>
+                <w:rFonts w:hint="eastAsia"/>
+              </w:rPr>
+              <w:t>+2</w:t>
             </w:r>
           </w:p>
         </w:tc>
@@ -1998,19 +2227,7 @@
               <w:rPr>
                 <w:rFonts w:hint="eastAsia"/>
               </w:rPr>
-              <w:t>人</w:t>
-            </w:r>
-            <w:r>
-              <w:rPr>
-                <w:rFonts w:hint="eastAsia"/>
-              </w:rPr>
-              <w:t>Part2</w:t>
-            </w:r>
-            <w:r>
-              <w:rPr>
-                <w:rFonts w:hint="eastAsia"/>
-              </w:rPr>
-              <w:t>（</w:t>
+              <w:t>人（</w:t>
             </w:r>
             <w:r>
               <w:rPr>
@@ -2069,25 +2286,19 @@
             <w:tcW w:w="1421" w:type="dxa"/>
           </w:tcPr>
           <w:p>
-            <w:r>
-              <w:rPr>
-                <w:rFonts w:hint="eastAsia"/>
-              </w:rPr>
-              <w:t>繁殖出更多</w:t>
-            </w:r>
             <w:proofErr w:type="gramStart"/>
             <w:r>
               <w:rPr>
                 <w:rFonts w:hint="eastAsia"/>
               </w:rPr>
-              <w:t>阳沐星</w:t>
+              <w:t>让阳沐星人们</w:t>
             </w:r>
             <w:proofErr w:type="gramEnd"/>
             <w:r>
               <w:rPr>
                 <w:rFonts w:hint="eastAsia"/>
               </w:rPr>
-              <w:t>人吧！！！</w:t>
+              <w:t>来得更猛烈些吧！！！</w:t>
             </w:r>
           </w:p>
         </w:tc>
@@ -2102,23 +2313,59 @@
               <w:rPr>
                 <w:rFonts w:hint="eastAsia"/>
               </w:rPr>
-              <w:t>测试</w:t>
-            </w:r>
-          </w:p>
-        </w:tc>
-        <w:tc>
-          <w:tcPr>
-            <w:tcW w:w="1420" w:type="dxa"/>
-          </w:tcPr>
-          <w:p>
+              <w:t>制作更多</w:t>
+            </w:r>
             <w:proofErr w:type="gramStart"/>
             <w:r>
               <w:rPr>
                 <w:rFonts w:hint="eastAsia"/>
               </w:rPr>
-              <w:t>江嘉治</w:t>
+              <w:t>阳沐星</w:t>
             </w:r>
             <w:proofErr w:type="gramEnd"/>
+            <w:r>
+              <w:rPr>
+                <w:rFonts w:hint="eastAsia"/>
+              </w:rPr>
+              <w:t>人</w:t>
+            </w:r>
+            <w:r>
+              <w:rPr>
+                <w:rFonts w:hint="eastAsia"/>
+              </w:rPr>
+              <w:t>Part2</w:t>
+            </w:r>
+            <w:r>
+              <w:rPr>
+                <w:rFonts w:hint="eastAsia"/>
+              </w:rPr>
+              <w:t>（</w:t>
+            </w:r>
+            <w:r>
+              <w:rPr>
+                <w:rFonts w:hint="eastAsia"/>
+              </w:rPr>
+              <w:t>2+</w:t>
+            </w:r>
+            <w:r>
+              <w:rPr>
+                <w:rFonts w:hint="eastAsia"/>
+              </w:rPr>
+              <w:t>）</w:t>
+            </w:r>
+          </w:p>
+        </w:tc>
+        <w:tc>
+          <w:tcPr>
+            <w:tcW w:w="1420" w:type="dxa"/>
+          </w:tcPr>
+          <w:p>
+            <w:r>
+              <w:rPr>
+                <w:rFonts w:hint="eastAsia"/>
+              </w:rPr>
+              <w:t>蒋阳沐</w:t>
+            </w:r>
           </w:p>
         </w:tc>
         <w:tc>
@@ -2138,37 +2385,38 @@
           <w:tcPr>
             <w:tcW w:w="1420" w:type="dxa"/>
           </w:tcPr>
-          <w:p>
-            <w:r>
-              <w:rPr>
-                <w:rFonts w:hint="eastAsia"/>
-              </w:rPr>
-              <w:t>随时</w:t>
-            </w:r>
-          </w:p>
-        </w:tc>
-        <w:tc>
-          <w:tcPr>
-            <w:tcW w:w="1421" w:type="dxa"/>
-          </w:tcPr>
           <w:p/>
         </w:tc>
         <w:tc>
           <w:tcPr>
             <w:tcW w:w="1421" w:type="dxa"/>
           </w:tcPr>
-          <w:p>
-            <w:r>
-              <w:rPr>
-                <w:rFonts w:hint="eastAsia"/>
-              </w:rPr>
-              <w:t>找</w:t>
-            </w:r>
-            <w:r>
-              <w:rPr>
-                <w:rFonts w:hint="eastAsia"/>
-              </w:rPr>
-              <w:t>Bug</w:t>
+          <w:p/>
+        </w:tc>
+        <w:tc>
+          <w:tcPr>
+            <w:tcW w:w="1421" w:type="dxa"/>
+          </w:tcPr>
+          <w:p>
+            <w:r>
+              <w:rPr>
+                <w:rFonts w:hint="eastAsia"/>
+              </w:rPr>
+              <w:t>繁殖出更多</w:t>
+            </w:r>
+            <w:proofErr w:type="gramStart"/>
+            <w:r>
+              <w:rPr>
+                <w:rFonts w:hint="eastAsia"/>
+              </w:rPr>
+              <w:t>阳沐星</w:t>
+            </w:r>
+            <w:proofErr w:type="gramEnd"/>
+            <w:r>
+              <w:rPr>
+                <w:rFonts w:hint="eastAsia"/>
+              </w:rPr>
+              <w:t>人吧！！！</w:t>
             </w:r>
           </w:p>
         </w:tc>
@@ -2192,12 +2440,14 @@
             <w:tcW w:w="1420" w:type="dxa"/>
           </w:tcPr>
           <w:p>
-            <w:r>
-              <w:rPr>
-                <w:rFonts w:hint="eastAsia"/>
-              </w:rPr>
-              <w:t>刘先杰</w:t>
-            </w:r>
+            <w:proofErr w:type="gramStart"/>
+            <w:r>
+              <w:rPr>
+                <w:rFonts w:hint="eastAsia"/>
+              </w:rPr>
+              <w:t>江嘉治</w:t>
+            </w:r>
+            <w:proofErr w:type="gramEnd"/>
           </w:p>
         </w:tc>
         <w:tc>
@@ -2262,89 +2512,71 @@
               <w:rPr>
                 <w:rFonts w:hint="eastAsia"/>
               </w:rPr>
-              <w:t>Debug</w:t>
-            </w:r>
-            <w:r>
-              <w:rPr>
-                <w:rFonts w:hint="eastAsia"/>
-              </w:rPr>
-              <w:t>缓冲时间</w:t>
-            </w:r>
-          </w:p>
-        </w:tc>
-        <w:tc>
-          <w:tcPr>
-            <w:tcW w:w="1420" w:type="dxa"/>
-          </w:tcPr>
-          <w:p>
-            <w:r>
-              <w:rPr>
-                <w:rFonts w:hint="eastAsia"/>
-              </w:rPr>
-              <w:t>李源东、周锦源、饶骥、许坚铭</w:t>
-            </w:r>
-          </w:p>
-        </w:tc>
-        <w:tc>
-          <w:tcPr>
-            <w:tcW w:w="1420" w:type="dxa"/>
-          </w:tcPr>
-          <w:p>
-            <w:r>
-              <w:rPr>
-                <w:rFonts w:hint="eastAsia"/>
-              </w:rPr>
-              <w:t>12</w:t>
-            </w:r>
-          </w:p>
-        </w:tc>
-        <w:tc>
-          <w:tcPr>
-            <w:tcW w:w="1420" w:type="dxa"/>
-          </w:tcPr>
-          <w:p>
-            <w:r>
-              <w:rPr>
-                <w:rFonts w:hint="eastAsia"/>
-              </w:rPr>
-              <w:t>什么时候找到</w:t>
+              <w:t>测试</w:t>
+            </w:r>
+          </w:p>
+        </w:tc>
+        <w:tc>
+          <w:tcPr>
+            <w:tcW w:w="1420" w:type="dxa"/>
+          </w:tcPr>
+          <w:p>
+            <w:r>
+              <w:rPr>
+                <w:rFonts w:hint="eastAsia"/>
+              </w:rPr>
+              <w:t>刘先杰</w:t>
+            </w:r>
+          </w:p>
+        </w:tc>
+        <w:tc>
+          <w:tcPr>
+            <w:tcW w:w="1420" w:type="dxa"/>
+          </w:tcPr>
+          <w:p>
+            <w:r>
+              <w:rPr>
+                <w:rFonts w:hint="eastAsia"/>
+              </w:rPr>
+              <w:t>3</w:t>
+            </w:r>
+          </w:p>
+        </w:tc>
+        <w:tc>
+          <w:tcPr>
+            <w:tcW w:w="1420" w:type="dxa"/>
+          </w:tcPr>
+          <w:p>
+            <w:r>
+              <w:rPr>
+                <w:rFonts w:hint="eastAsia"/>
+              </w:rPr>
+              <w:t>随时</w:t>
+            </w:r>
+          </w:p>
+        </w:tc>
+        <w:tc>
+          <w:tcPr>
+            <w:tcW w:w="1421" w:type="dxa"/>
+          </w:tcPr>
+          <w:p/>
+        </w:tc>
+        <w:tc>
+          <w:tcPr>
+            <w:tcW w:w="1421" w:type="dxa"/>
+          </w:tcPr>
+          <w:p>
+            <w:r>
+              <w:rPr>
+                <w:rFonts w:hint="eastAsia"/>
+              </w:rPr>
+              <w:t>找</w:t>
             </w:r>
             <w:r>
               <w:rPr>
                 <w:rFonts w:hint="eastAsia"/>
               </w:rPr>
               <w:t>Bug</w:t>
-            </w:r>
-            <w:r>
-              <w:rPr>
-                <w:rFonts w:hint="eastAsia"/>
-              </w:rPr>
-              <w:t>什么时候开始</w:t>
-            </w:r>
-          </w:p>
-        </w:tc>
-        <w:tc>
-          <w:tcPr>
-            <w:tcW w:w="1421" w:type="dxa"/>
-          </w:tcPr>
-          <w:p/>
-        </w:tc>
-        <w:tc>
-          <w:tcPr>
-            <w:tcW w:w="1421" w:type="dxa"/>
-          </w:tcPr>
-          <w:p>
-            <w:r>
-              <w:rPr>
-                <w:rFonts w:hint="eastAsia"/>
-              </w:rPr>
-              <w:t>Debug</w:t>
-            </w:r>
-            <w:r>
-              <w:rPr>
-                <w:rFonts w:hint="eastAsia"/>
-              </w:rPr>
-              <w:t>用</w:t>
             </w:r>
           </w:p>
         </w:tc>
@@ -2359,72 +2591,89 @@
               <w:rPr>
                 <w:rFonts w:hint="eastAsia"/>
               </w:rPr>
-              <w:t>打包发布</w:t>
-            </w:r>
-          </w:p>
-        </w:tc>
-        <w:tc>
-          <w:tcPr>
-            <w:tcW w:w="1420" w:type="dxa"/>
-          </w:tcPr>
-          <w:p>
-            <w:r>
-              <w:rPr>
-                <w:rFonts w:hint="eastAsia"/>
-              </w:rPr>
-              <w:t>周锦源</w:t>
-            </w:r>
-          </w:p>
-        </w:tc>
-        <w:tc>
-          <w:tcPr>
-            <w:tcW w:w="1420" w:type="dxa"/>
-          </w:tcPr>
-          <w:p>
-            <w:r>
-              <w:rPr>
-                <w:rFonts w:hint="eastAsia"/>
-              </w:rPr>
-              <w:t>1</w:t>
-            </w:r>
-          </w:p>
-        </w:tc>
-        <w:tc>
-          <w:tcPr>
-            <w:tcW w:w="1420" w:type="dxa"/>
-          </w:tcPr>
-          <w:p>
-            <w:r>
-              <w:rPr>
-                <w:rFonts w:hint="eastAsia"/>
-              </w:rPr>
-              <w:t>2012.7.30</w:t>
-            </w:r>
-          </w:p>
-        </w:tc>
-        <w:tc>
-          <w:tcPr>
-            <w:tcW w:w="1421" w:type="dxa"/>
-          </w:tcPr>
-          <w:p>
-            <w:r>
-              <w:rPr>
-                <w:rFonts w:hint="eastAsia"/>
-              </w:rPr>
-              <w:t>2012.7.30</w:t>
-            </w:r>
-          </w:p>
-        </w:tc>
-        <w:tc>
-          <w:tcPr>
-            <w:tcW w:w="1421" w:type="dxa"/>
-          </w:tcPr>
-          <w:p>
-            <w:r>
-              <w:rPr>
-                <w:rFonts w:hint="eastAsia"/>
-              </w:rPr>
-              <w:t>打下包而已</w:t>
+              <w:t>Debug</w:t>
+            </w:r>
+            <w:r>
+              <w:rPr>
+                <w:rFonts w:hint="eastAsia"/>
+              </w:rPr>
+              <w:t>缓冲时间</w:t>
+            </w:r>
+          </w:p>
+        </w:tc>
+        <w:tc>
+          <w:tcPr>
+            <w:tcW w:w="1420" w:type="dxa"/>
+          </w:tcPr>
+          <w:p>
+            <w:r>
+              <w:rPr>
+                <w:rFonts w:hint="eastAsia"/>
+              </w:rPr>
+              <w:t>李源东、周锦源、饶骥、许坚铭</w:t>
+            </w:r>
+          </w:p>
+        </w:tc>
+        <w:tc>
+          <w:tcPr>
+            <w:tcW w:w="1420" w:type="dxa"/>
+          </w:tcPr>
+          <w:p>
+            <w:r>
+              <w:rPr>
+                <w:rFonts w:hint="eastAsia"/>
+              </w:rPr>
+              <w:t>12</w:t>
+            </w:r>
+          </w:p>
+        </w:tc>
+        <w:tc>
+          <w:tcPr>
+            <w:tcW w:w="1420" w:type="dxa"/>
+          </w:tcPr>
+          <w:p>
+            <w:r>
+              <w:rPr>
+                <w:rFonts w:hint="eastAsia"/>
+              </w:rPr>
+              <w:t>什么时候找到</w:t>
+            </w:r>
+            <w:r>
+              <w:rPr>
+                <w:rFonts w:hint="eastAsia"/>
+              </w:rPr>
+              <w:t>Bug</w:t>
+            </w:r>
+            <w:r>
+              <w:rPr>
+                <w:rFonts w:hint="eastAsia"/>
+              </w:rPr>
+              <w:t>什么时候开始</w:t>
+            </w:r>
+          </w:p>
+        </w:tc>
+        <w:tc>
+          <w:tcPr>
+            <w:tcW w:w="1421" w:type="dxa"/>
+          </w:tcPr>
+          <w:p/>
+        </w:tc>
+        <w:tc>
+          <w:tcPr>
+            <w:tcW w:w="1421" w:type="dxa"/>
+          </w:tcPr>
+          <w:p>
+            <w:r>
+              <w:rPr>
+                <w:rFonts w:hint="eastAsia"/>
+              </w:rPr>
+              <w:t>Debug</w:t>
+            </w:r>
+            <w:r>
+              <w:rPr>
+                <w:rFonts w:hint="eastAsia"/>
+              </w:rPr>
+              <w:t>用</w:t>
             </w:r>
           </w:p>
         </w:tc>
@@ -2435,11 +2684,86 @@
             <w:tcW w:w="1420" w:type="dxa"/>
           </w:tcPr>
           <w:p>
-            <w:pPr>
-              <w:rPr>
-                <w:rFonts w:hint="eastAsia"/>
-              </w:rPr>
-            </w:pPr>
+            <w:r>
+              <w:rPr>
+                <w:rFonts w:hint="eastAsia"/>
+              </w:rPr>
+              <w:t>打包发布</w:t>
+            </w:r>
+          </w:p>
+        </w:tc>
+        <w:tc>
+          <w:tcPr>
+            <w:tcW w:w="1420" w:type="dxa"/>
+          </w:tcPr>
+          <w:p>
+            <w:r>
+              <w:rPr>
+                <w:rFonts w:hint="eastAsia"/>
+              </w:rPr>
+              <w:t>周锦源</w:t>
+            </w:r>
+          </w:p>
+        </w:tc>
+        <w:tc>
+          <w:tcPr>
+            <w:tcW w:w="1420" w:type="dxa"/>
+          </w:tcPr>
+          <w:p>
+            <w:r>
+              <w:rPr>
+                <w:rFonts w:hint="eastAsia"/>
+              </w:rPr>
+              <w:t>1</w:t>
+            </w:r>
+          </w:p>
+        </w:tc>
+        <w:tc>
+          <w:tcPr>
+            <w:tcW w:w="1420" w:type="dxa"/>
+          </w:tcPr>
+          <w:p>
+            <w:r>
+              <w:rPr>
+                <w:rFonts w:hint="eastAsia"/>
+              </w:rPr>
+              <w:t>2012.7.30</w:t>
+            </w:r>
+          </w:p>
+        </w:tc>
+        <w:tc>
+          <w:tcPr>
+            <w:tcW w:w="1421" w:type="dxa"/>
+          </w:tcPr>
+          <w:p>
+            <w:r>
+              <w:rPr>
+                <w:rFonts w:hint="eastAsia"/>
+              </w:rPr>
+              <w:t>2012.7.30</w:t>
+            </w:r>
+          </w:p>
+        </w:tc>
+        <w:tc>
+          <w:tcPr>
+            <w:tcW w:w="1421" w:type="dxa"/>
+          </w:tcPr>
+          <w:p>
+            <w:r>
+              <w:rPr>
+                <w:rFonts w:hint="eastAsia"/>
+              </w:rPr>
+              <w:t>打下包而已</w:t>
+            </w:r>
+          </w:p>
+        </w:tc>
+      </w:tr>
+      <w:tr>
+        <w:tc>
+          <w:tcPr>
+            <w:tcW w:w="1420" w:type="dxa"/>
+          </w:tcPr>
+          <w:p>
             <w:r>
               <w:rPr>
                 <w:rFonts w:hint="eastAsia"/>
@@ -2467,11 +2791,6 @@
             <w:tcW w:w="1420" w:type="dxa"/>
           </w:tcPr>
           <w:p>
-            <w:pPr>
-              <w:rPr>
-                <w:rFonts w:hint="eastAsia"/>
-              </w:rPr>
-            </w:pPr>
             <w:r>
               <w:rPr>
                 <w:rFonts w:hint="eastAsia"/>
@@ -2485,11 +2804,6 @@
             <w:tcW w:w="1420" w:type="dxa"/>
           </w:tcPr>
           <w:p>
-            <w:pPr>
-              <w:rPr>
-                <w:rFonts w:hint="eastAsia"/>
-              </w:rPr>
-            </w:pPr>
             <w:r>
               <w:rPr>
                 <w:rFonts w:hint="eastAsia"/>
@@ -2503,11 +2817,6 @@
             <w:tcW w:w="1420" w:type="dxa"/>
           </w:tcPr>
           <w:p>
-            <w:pPr>
-              <w:rPr>
-                <w:rFonts w:hint="eastAsia"/>
-              </w:rPr>
-            </w:pPr>
             <w:r>
               <w:rPr>
                 <w:rFonts w:hint="eastAsia"/>
@@ -2521,11 +2830,6 @@
             <w:tcW w:w="1421" w:type="dxa"/>
           </w:tcPr>
           <w:p>
-            <w:pPr>
-              <w:rPr>
-                <w:rFonts w:hint="eastAsia"/>
-              </w:rPr>
-            </w:pPr>
             <w:r>
               <w:rPr>
                 <w:rFonts w:hint="eastAsia"/>
@@ -2539,19 +2843,12 @@
             <w:tcW w:w="1421" w:type="dxa"/>
           </w:tcPr>
           <w:p>
-            <w:pPr>
-              <w:rPr>
-                <w:rFonts w:hint="eastAsia"/>
-              </w:rPr>
-            </w:pPr>
             <w:r>
               <w:rPr>
                 <w:rFonts w:hint="eastAsia"/>
               </w:rPr>
               <w:t>:p</w:t>
             </w:r>
-            <w:bookmarkStart w:id="0" w:name="_GoBack"/>
-            <w:bookmarkEnd w:id="0"/>
           </w:p>
         </w:tc>
       </w:tr>

</xml_diff>

<commit_message>
fill time --- JYM
</commit_message>
<xml_diff>
--- a/docs/plan/One more time, One more chance. The Plan for Summer Holidays.docx
+++ b/docs/plan/One more time, One more chance. The Plan for Summer Holidays.docx
@@ -1,12 +1,12 @@
 
 <file path=word/document.xml><?xml version="1.0" encoding="utf-8"?>
-<w:document xmlns:wpc="http://schemas.microsoft.com/office/word/2010/wordprocessingCanvas" xmlns:mc="http://schemas.openxmlformats.org/markup-compatibility/2006" xmlns:o="urn:schemas-microsoft-com:office:office" xmlns:r="http://schemas.openxmlformats.org/officeDocument/2006/relationships" xmlns:m="http://schemas.openxmlformats.org/officeDocument/2006/math" xmlns:v="urn:schemas-microsoft-com:vml" xmlns:wp14="http://schemas.microsoft.com/office/word/2010/wordprocessingDrawing" xmlns:wp="http://schemas.openxmlformats.org/drawingml/2006/wordprocessingDrawing" xmlns:w10="urn:schemas-microsoft-com:office:word" xmlns:w="http://schemas.openxmlformats.org/wordprocessingml/2006/main" xmlns:w14="http://schemas.microsoft.com/office/word/2010/wordml" xmlns:wpg="http://schemas.microsoft.com/office/word/2010/wordprocessingGroup" xmlns:wpi="http://schemas.microsoft.com/office/word/2010/wordprocessingInk" xmlns:wne="http://schemas.microsoft.com/office/word/2006/wordml" xmlns:wps="http://schemas.microsoft.com/office/word/2010/wordprocessingShape" mc:Ignorable="w14 wp14">
+<w:document xmlns:ve="http://schemas.openxmlformats.org/markup-compatibility/2006" xmlns:o="urn:schemas-microsoft-com:office:office" xmlns:r="http://schemas.openxmlformats.org/officeDocument/2006/relationships" xmlns:m="http://schemas.openxmlformats.org/officeDocument/2006/math" xmlns:v="urn:schemas-microsoft-com:vml" xmlns:wp="http://schemas.openxmlformats.org/drawingml/2006/wordprocessingDrawing" xmlns:w10="urn:schemas-microsoft-com:office:word" xmlns:w="http://schemas.openxmlformats.org/wordprocessingml/2006/main" xmlns:wne="http://schemas.microsoft.com/office/word/2006/wordml">
   <w:body>
     <w:tbl>
       <w:tblPr>
-        <w:tblStyle w:val="a3"/>
+        <w:tblStyle w:val="TableGrid"/>
         <w:tblW w:w="0" w:type="auto"/>
-        <w:tblLook w:val="04A0" w:firstRow="1" w:lastRow="0" w:firstColumn="1" w:lastColumn="0" w:noHBand="0" w:noVBand="1"/>
+        <w:tblLook w:val="04A0"/>
       </w:tblPr>
       <w:tblGrid>
         <w:gridCol w:w="1420"/>
@@ -115,14 +115,12 @@
             <w:tcW w:w="1420" w:type="dxa"/>
           </w:tcPr>
           <w:p>
-            <w:proofErr w:type="gramStart"/>
             <w:r>
               <w:rPr>
                 <w:rFonts w:hint="eastAsia"/>
               </w:rPr>
               <w:t>李源东</w:t>
             </w:r>
-            <w:proofErr w:type="gramEnd"/>
           </w:p>
         </w:tc>
         <w:tc>
@@ -387,21 +385,7 @@
               <w:rPr>
                 <w:rFonts w:hint="eastAsia"/>
               </w:rPr>
-              <w:t>许</w:t>
-            </w:r>
-            <w:proofErr w:type="gramStart"/>
-            <w:r>
-              <w:rPr>
-                <w:rFonts w:hint="eastAsia"/>
-              </w:rPr>
-              <w:t>坚</w:t>
-            </w:r>
-            <w:proofErr w:type="gramEnd"/>
-            <w:r>
-              <w:rPr>
-                <w:rFonts w:hint="eastAsia"/>
-              </w:rPr>
-              <w:t>铭</w:t>
+              <w:t>许坚铭</w:t>
             </w:r>
           </w:p>
         </w:tc>
@@ -439,21 +423,7 @@
               <w:rPr>
                 <w:rFonts w:hint="eastAsia"/>
               </w:rPr>
-              <w:t>弄个映射表就能解决，考虑到可能要上班以及映射</w:t>
-            </w:r>
-            <w:proofErr w:type="gramStart"/>
-            <w:r>
-              <w:rPr>
-                <w:rFonts w:hint="eastAsia"/>
-              </w:rPr>
-              <w:t>项比较</w:t>
-            </w:r>
-            <w:proofErr w:type="gramEnd"/>
-            <w:r>
-              <w:rPr>
-                <w:rFonts w:hint="eastAsia"/>
-              </w:rPr>
-              <w:t>多，同样给</w:t>
+              <w:t>弄个映射表就能解决，考虑到可能要上班以及映射项比较多，同样给</w:t>
             </w:r>
             <w:r>
               <w:rPr>
@@ -557,21 +527,7 @@
               <w:rPr>
                 <w:rFonts w:hint="eastAsia"/>
               </w:rPr>
-              <w:t>天时间。目前能想到的可能性是怪物变多造成程序比较卡。（虽然据</w:t>
-            </w:r>
-            <w:proofErr w:type="gramStart"/>
-            <w:r>
-              <w:rPr>
-                <w:rFonts w:hint="eastAsia"/>
-              </w:rPr>
-              <w:t>清妹所</w:t>
-            </w:r>
-            <w:proofErr w:type="gramEnd"/>
-            <w:r>
-              <w:rPr>
-                <w:rFonts w:hint="eastAsia"/>
-              </w:rPr>
-              <w:t>说是物理碰撞问题……）</w:t>
+              <w:t>天时间。目前能想到的可能性是怪物变多造成程序比较卡。（虽然据清妹所说是物理碰撞问题……）</w:t>
             </w:r>
           </w:p>
         </w:tc>
@@ -675,14 +631,12 @@
             <w:tcW w:w="1420" w:type="dxa"/>
           </w:tcPr>
           <w:p>
-            <w:proofErr w:type="gramStart"/>
             <w:r>
               <w:rPr>
                 <w:rFonts w:hint="eastAsia"/>
               </w:rPr>
               <w:t>李源东</w:t>
             </w:r>
-            <w:proofErr w:type="gramEnd"/>
           </w:p>
         </w:tc>
         <w:tc>
@@ -801,14 +755,12 @@
             <w:tcW w:w="1420" w:type="dxa"/>
           </w:tcPr>
           <w:p>
-            <w:proofErr w:type="gramStart"/>
             <w:r>
               <w:rPr>
                 <w:rFonts w:hint="eastAsia"/>
               </w:rPr>
               <w:t>江嘉治</w:t>
             </w:r>
-            <w:proofErr w:type="gramEnd"/>
           </w:p>
         </w:tc>
         <w:tc>
@@ -872,31 +824,21 @@
               <w:rPr>
                 <w:rFonts w:hint="eastAsia"/>
               </w:rPr>
-              <w:t>增加</w:t>
-            </w:r>
-            <w:proofErr w:type="gramStart"/>
-            <w:r>
-              <w:rPr>
-                <w:rFonts w:hint="eastAsia"/>
-              </w:rPr>
-              <w:t>帧率显示</w:t>
-            </w:r>
-            <w:proofErr w:type="gramEnd"/>
-          </w:p>
-        </w:tc>
-        <w:tc>
-          <w:tcPr>
-            <w:tcW w:w="1420" w:type="dxa"/>
-          </w:tcPr>
-          <w:p>
-            <w:proofErr w:type="gramStart"/>
+              <w:t>增加帧率显示</w:t>
+            </w:r>
+          </w:p>
+        </w:tc>
+        <w:tc>
+          <w:tcPr>
+            <w:tcW w:w="1420" w:type="dxa"/>
+          </w:tcPr>
+          <w:p>
             <w:r>
               <w:rPr>
                 <w:rFonts w:hint="eastAsia"/>
               </w:rPr>
               <w:t>李源东</w:t>
             </w:r>
-            <w:proofErr w:type="gramEnd"/>
           </w:p>
         </w:tc>
         <w:tc>
@@ -1021,11 +963,6 @@
             <w:tcW w:w="1420" w:type="dxa"/>
           </w:tcPr>
           <w:p>
-            <w:pPr>
-              <w:rPr>
-                <w:rFonts w:hint="eastAsia"/>
-              </w:rPr>
-            </w:pPr>
             <w:r>
               <w:rPr>
                 <w:rFonts w:hint="eastAsia"/>
@@ -1034,11 +971,6 @@
             </w:r>
           </w:p>
           <w:p>
-            <w:pPr>
-              <w:rPr>
-                <w:rFonts w:hint="eastAsia"/>
-              </w:rPr>
-            </w:pPr>
             <w:r>
               <w:rPr>
                 <w:rFonts w:hint="eastAsia"/>
@@ -1066,11 +998,6 @@
             <w:tcW w:w="1421" w:type="dxa"/>
           </w:tcPr>
           <w:p>
-            <w:pPr>
-              <w:rPr>
-                <w:rFonts w:hint="eastAsia"/>
-              </w:rPr>
-            </w:pPr>
             <w:r>
               <w:rPr>
                 <w:rFonts w:hint="eastAsia"/>
@@ -1079,11 +1006,6 @@
             </w:r>
           </w:p>
           <w:p>
-            <w:pPr>
-              <w:rPr>
-                <w:rFonts w:hint="eastAsia"/>
-              </w:rPr>
-            </w:pPr>
             <w:r>
               <w:rPr>
                 <w:rFonts w:hint="eastAsia"/>
@@ -1105,19 +1027,11 @@
             <w:tcW w:w="1421" w:type="dxa"/>
           </w:tcPr>
           <w:p>
-            <w:proofErr w:type="gramStart"/>
-            <w:r>
-              <w:rPr>
-                <w:rFonts w:hint="eastAsia"/>
-              </w:rPr>
-              <w:t>这个据</w:t>
-            </w:r>
-            <w:proofErr w:type="gramEnd"/>
-            <w:r>
-              <w:rPr>
-                <w:rFonts w:hint="eastAsia"/>
-              </w:rPr>
-              <w:t>老师说要各种层次结构貌似很麻烦……而且也只有饶骥你会……就交给你了！！！</w:t>
+            <w:r>
+              <w:rPr>
+                <w:rFonts w:hint="eastAsia"/>
+              </w:rPr>
+              <w:t>这个据老师说要各种层次结构貌似很麻烦……而且也只有饶骥你会……就交给你了！！！</w:t>
             </w:r>
           </w:p>
         </w:tc>
@@ -1128,14 +1042,12 @@
             <w:tcW w:w="1420" w:type="dxa"/>
           </w:tcPr>
           <w:p>
-            <w:proofErr w:type="gramStart"/>
             <w:r>
               <w:rPr>
                 <w:rFonts w:hint="eastAsia"/>
               </w:rPr>
               <w:t>编写载具</w:t>
             </w:r>
-            <w:proofErr w:type="gramEnd"/>
             <w:r>
               <w:rPr>
                 <w:rFonts w:hint="eastAsia"/>
@@ -1175,11 +1087,6 @@
             <w:tcW w:w="1420" w:type="dxa"/>
           </w:tcPr>
           <w:p>
-            <w:pPr>
-              <w:rPr>
-                <w:rFonts w:hint="eastAsia"/>
-              </w:rPr>
-            </w:pPr>
             <w:r>
               <w:rPr>
                 <w:rFonts w:hint="eastAsia"/>
@@ -1188,11 +1095,6 @@
             </w:r>
           </w:p>
           <w:p>
-            <w:pPr>
-              <w:rPr>
-                <w:rFonts w:hint="eastAsia"/>
-              </w:rPr>
-            </w:pPr>
             <w:r>
               <w:rPr>
                 <w:rFonts w:hint="eastAsia"/>
@@ -1220,11 +1122,6 @@
             <w:tcW w:w="1421" w:type="dxa"/>
           </w:tcPr>
           <w:p>
-            <w:pPr>
-              <w:rPr>
-                <w:rFonts w:hint="eastAsia"/>
-              </w:rPr>
-            </w:pPr>
             <w:r>
               <w:rPr>
                 <w:rFonts w:hint="eastAsia"/>
@@ -1233,11 +1130,6 @@
             </w:r>
           </w:p>
           <w:p>
-            <w:pPr>
-              <w:rPr>
-                <w:rFonts w:hint="eastAsia"/>
-              </w:rPr>
-            </w:pPr>
             <w:r>
               <w:rPr>
                 <w:rFonts w:hint="eastAsia"/>
@@ -1274,19 +1166,12 @@
             <w:tcW w:w="1420" w:type="dxa"/>
           </w:tcPr>
           <w:p>
-            <w:pPr>
-              <w:rPr>
-                <w:rFonts w:hint="eastAsia"/>
-              </w:rPr>
-            </w:pPr>
-            <w:proofErr w:type="gramStart"/>
             <w:r>
               <w:rPr>
                 <w:rFonts w:hint="eastAsia"/>
               </w:rPr>
               <w:t>协助载具</w:t>
             </w:r>
-            <w:proofErr w:type="gramEnd"/>
             <w:r>
               <w:rPr>
                 <w:rFonts w:hint="eastAsia"/>
@@ -1306,11 +1191,6 @@
             <w:tcW w:w="1420" w:type="dxa"/>
           </w:tcPr>
           <w:p>
-            <w:pPr>
-              <w:rPr>
-                <w:rFonts w:hint="eastAsia"/>
-              </w:rPr>
-            </w:pPr>
             <w:r>
               <w:rPr>
                 <w:rFonts w:hint="eastAsia"/>
@@ -1324,11 +1204,6 @@
             <w:tcW w:w="1420" w:type="dxa"/>
           </w:tcPr>
           <w:p>
-            <w:pPr>
-              <w:rPr>
-                <w:rFonts w:hint="eastAsia"/>
-              </w:rPr>
-            </w:pPr>
             <w:r>
               <w:rPr>
                 <w:rFonts w:hint="eastAsia"/>
@@ -1342,11 +1217,6 @@
             <w:tcW w:w="1420" w:type="dxa"/>
           </w:tcPr>
           <w:p>
-            <w:pPr>
-              <w:rPr>
-                <w:rFonts w:hint="eastAsia"/>
-              </w:rPr>
-            </w:pPr>
             <w:r>
               <w:rPr>
                 <w:rFonts w:hint="eastAsia"/>
@@ -1355,11 +1225,6 @@
             </w:r>
           </w:p>
           <w:p>
-            <w:pPr>
-              <w:rPr>
-                <w:rFonts w:hint="eastAsia"/>
-              </w:rPr>
-            </w:pPr>
             <w:r>
               <w:rPr>
                 <w:rFonts w:hint="eastAsia"/>
@@ -1368,11 +1233,6 @@
             </w:r>
           </w:p>
           <w:p>
-            <w:pPr>
-              <w:rPr>
-                <w:rFonts w:hint="eastAsia"/>
-              </w:rPr>
-            </w:pPr>
             <w:r>
               <w:rPr>
                 <w:rFonts w:hint="eastAsia"/>
@@ -1386,11 +1246,6 @@
             <w:tcW w:w="1421" w:type="dxa"/>
           </w:tcPr>
           <w:p>
-            <w:pPr>
-              <w:rPr>
-                <w:rFonts w:hint="eastAsia"/>
-              </w:rPr>
-            </w:pPr>
             <w:r>
               <w:rPr>
                 <w:rFonts w:hint="eastAsia"/>
@@ -1399,11 +1254,6 @@
             </w:r>
           </w:p>
           <w:p>
-            <w:pPr>
-              <w:rPr>
-                <w:rFonts w:hint="eastAsia"/>
-              </w:rPr>
-            </w:pPr>
             <w:r>
               <w:rPr>
                 <w:rFonts w:hint="eastAsia"/>
@@ -1425,11 +1275,6 @@
             <w:tcW w:w="1421" w:type="dxa"/>
           </w:tcPr>
           <w:p>
-            <w:pPr>
-              <w:rPr>
-                <w:rFonts w:hint="eastAsia"/>
-              </w:rPr>
-            </w:pPr>
             <w:r>
               <w:rPr>
                 <w:rFonts w:hint="eastAsia"/>
@@ -1459,14 +1304,12 @@
             <w:tcW w:w="1420" w:type="dxa"/>
           </w:tcPr>
           <w:p>
-            <w:proofErr w:type="gramStart"/>
             <w:r>
               <w:rPr>
                 <w:rFonts w:hint="eastAsia"/>
               </w:rPr>
               <w:t>载具系统</w:t>
             </w:r>
-            <w:proofErr w:type="gramEnd"/>
             <w:r>
               <w:rPr>
                 <w:rFonts w:hint="eastAsia"/>
@@ -1536,21 +1379,7 @@
               <w:rPr>
                 <w:rFonts w:hint="eastAsia"/>
               </w:rPr>
-              <w:t>解决</w:t>
-            </w:r>
-            <w:proofErr w:type="gramStart"/>
-            <w:r>
-              <w:rPr>
-                <w:rFonts w:hint="eastAsia"/>
-              </w:rPr>
-              <w:t>载具系统</w:t>
-            </w:r>
-            <w:proofErr w:type="gramEnd"/>
-            <w:r>
-              <w:rPr>
-                <w:rFonts w:hint="eastAsia"/>
-              </w:rPr>
-              <w:t>上下车的异常，又一件麻烦的工作</w:t>
+              <w:t>解决载具系统上下车的异常，又一件麻烦的工作</w:t>
             </w:r>
           </w:p>
         </w:tc>
@@ -1590,21 +1419,7 @@
               <w:rPr>
                 <w:rFonts w:hint="eastAsia"/>
               </w:rPr>
-              <w:t>许</w:t>
-            </w:r>
-            <w:proofErr w:type="gramStart"/>
-            <w:r>
-              <w:rPr>
-                <w:rFonts w:hint="eastAsia"/>
-              </w:rPr>
-              <w:t>坚</w:t>
-            </w:r>
-            <w:proofErr w:type="gramEnd"/>
-            <w:r>
-              <w:rPr>
-                <w:rFonts w:hint="eastAsia"/>
-              </w:rPr>
-              <w:t>铭</w:t>
+              <w:t>许坚铭</w:t>
             </w:r>
           </w:p>
         </w:tc>
@@ -1670,21 +1485,7 @@
               <w:rPr>
                 <w:rFonts w:hint="eastAsia"/>
               </w:rPr>
-              <w:t>许</w:t>
-            </w:r>
-            <w:proofErr w:type="gramStart"/>
-            <w:r>
-              <w:rPr>
-                <w:rFonts w:hint="eastAsia"/>
-              </w:rPr>
-              <w:t>坚</w:t>
-            </w:r>
-            <w:proofErr w:type="gramEnd"/>
-            <w:r>
-              <w:rPr>
-                <w:rFonts w:hint="eastAsia"/>
-              </w:rPr>
-              <w:t>铭</w:t>
+              <w:t>许坚铭</w:t>
             </w:r>
           </w:p>
         </w:tc>
@@ -1722,7 +1523,14 @@
               <w:rPr>
                 <w:rFonts w:hint="eastAsia"/>
               </w:rPr>
-              <w:t>这个相对简单多了，把功能性质相类似的类加个框用不同颜色表示就</w:t>
+              <w:t>这个相对简单多了，把功</w:t>
+            </w:r>
+            <w:r>
+              <w:rPr>
+                <w:rFonts w:hint="eastAsia"/>
+              </w:rPr>
+              <w:lastRenderedPageBreak/>
+              <w:t>能性质相类似的类加个框用不同颜色表示就</w:t>
             </w:r>
             <w:r>
               <w:rPr>
@@ -1734,16 +1542,8 @@
               <w:rPr>
                 <w:rFonts w:hint="eastAsia"/>
               </w:rPr>
-              <w:t>……可以的话为</w:t>
-            </w:r>
-            <w:proofErr w:type="gramStart"/>
-            <w:r>
-              <w:rPr>
-                <w:rFonts w:hint="eastAsia"/>
-              </w:rPr>
-              <w:t>类分下包</w:t>
-            </w:r>
-            <w:proofErr w:type="gramEnd"/>
+              <w:t>……可以的话为类分下包</w:t>
+            </w:r>
           </w:p>
         </w:tc>
       </w:tr>
@@ -1757,6 +1557,7 @@
               <w:rPr>
                 <w:rFonts w:hint="eastAsia"/>
               </w:rPr>
+              <w:lastRenderedPageBreak/>
               <w:t>把手榴弹的例子系统去掉并且将物理实体类型改为</w:t>
             </w:r>
             <w:r>
@@ -1852,14 +1653,12 @@
             <w:tcW w:w="1420" w:type="dxa"/>
           </w:tcPr>
           <w:p>
-            <w:proofErr w:type="gramStart"/>
             <w:r>
               <w:rPr>
                 <w:rFonts w:hint="eastAsia"/>
               </w:rPr>
               <w:t>江嘉治</w:t>
             </w:r>
-            <w:proofErr w:type="gramEnd"/>
           </w:p>
         </w:tc>
         <w:tc>
@@ -1896,21 +1695,7 @@
               <w:rPr>
                 <w:rFonts w:hint="eastAsia"/>
               </w:rPr>
-              <w:t>再次化身为场景战士拯救世界吧，嘉治！！！多加些光源，让场景</w:t>
-            </w:r>
-            <w:proofErr w:type="gramStart"/>
-            <w:r>
-              <w:rPr>
-                <w:rFonts w:hint="eastAsia"/>
-              </w:rPr>
-              <w:t>炫</w:t>
-            </w:r>
-            <w:proofErr w:type="gramEnd"/>
-            <w:r>
-              <w:rPr>
-                <w:rFonts w:hint="eastAsia"/>
-              </w:rPr>
-              <w:t>起来，记得为水晶加下光源……必要时可以选择通过修改</w:t>
+              <w:t>再次化身为场景战士拯救世界吧，嘉治！！！多加些光源，让场景炫起来，记得为水晶加下光源……必要时可以选择通过修改</w:t>
             </w:r>
             <w:proofErr w:type="spellStart"/>
             <w:r>
@@ -2213,21 +1998,7 @@
               <w:rPr>
                 <w:rFonts w:hint="eastAsia"/>
               </w:rPr>
-              <w:t>制作更多</w:t>
-            </w:r>
-            <w:proofErr w:type="gramStart"/>
-            <w:r>
-              <w:rPr>
-                <w:rFonts w:hint="eastAsia"/>
-              </w:rPr>
-              <w:t>阳沐星</w:t>
-            </w:r>
-            <w:proofErr w:type="gramEnd"/>
-            <w:r>
-              <w:rPr>
-                <w:rFonts w:hint="eastAsia"/>
-              </w:rPr>
-              <w:t>人（</w:t>
+              <w:t>制作更多阳沐星人（</w:t>
             </w:r>
             <w:r>
               <w:rPr>
@@ -2273,32 +2044,38 @@
           <w:tcPr>
             <w:tcW w:w="1420" w:type="dxa"/>
           </w:tcPr>
-          <w:p/>
-        </w:tc>
-        <w:tc>
-          <w:tcPr>
-            <w:tcW w:w="1421" w:type="dxa"/>
-          </w:tcPr>
-          <w:p/>
-        </w:tc>
-        <w:tc>
-          <w:tcPr>
-            <w:tcW w:w="1421" w:type="dxa"/>
-          </w:tcPr>
-          <w:p>
-            <w:proofErr w:type="gramStart"/>
-            <w:r>
-              <w:rPr>
-                <w:rFonts w:hint="eastAsia"/>
-              </w:rPr>
-              <w:t>让阳沐星人们</w:t>
-            </w:r>
-            <w:proofErr w:type="gramEnd"/>
-            <w:r>
-              <w:rPr>
-                <w:rFonts w:hint="eastAsia"/>
-              </w:rPr>
-              <w:t>来得更猛烈些吧！！！</w:t>
+          <w:p>
+            <w:r>
+              <w:rPr>
+                <w:rFonts w:hint="eastAsia"/>
+              </w:rPr>
+              <w:t>2012.7.10</w:t>
+            </w:r>
+          </w:p>
+        </w:tc>
+        <w:tc>
+          <w:tcPr>
+            <w:tcW w:w="1421" w:type="dxa"/>
+          </w:tcPr>
+          <w:p>
+            <w:r>
+              <w:rPr>
+                <w:rFonts w:hint="eastAsia"/>
+              </w:rPr>
+              <w:t>2012.7.12</w:t>
+            </w:r>
+          </w:p>
+        </w:tc>
+        <w:tc>
+          <w:tcPr>
+            <w:tcW w:w="1421" w:type="dxa"/>
+          </w:tcPr>
+          <w:p>
+            <w:r>
+              <w:rPr>
+                <w:rFonts w:hint="eastAsia"/>
+              </w:rPr>
+              <w:t>让阳沐星人们来得更猛烈些吧！！！</w:t>
             </w:r>
           </w:p>
         </w:tc>
@@ -2313,21 +2090,7 @@
               <w:rPr>
                 <w:rFonts w:hint="eastAsia"/>
               </w:rPr>
-              <w:t>制作更多</w:t>
-            </w:r>
-            <w:proofErr w:type="gramStart"/>
-            <w:r>
-              <w:rPr>
-                <w:rFonts w:hint="eastAsia"/>
-              </w:rPr>
-              <w:t>阳沐星</w:t>
-            </w:r>
-            <w:proofErr w:type="gramEnd"/>
-            <w:r>
-              <w:rPr>
-                <w:rFonts w:hint="eastAsia"/>
-              </w:rPr>
-              <w:t>人</w:t>
+              <w:t>制作更多阳沐星人</w:t>
             </w:r>
             <w:r>
               <w:rPr>
@@ -2339,6 +2102,7 @@
               <w:rPr>
                 <w:rFonts w:hint="eastAsia"/>
               </w:rPr>
+              <w:lastRenderedPageBreak/>
               <w:t>（</w:t>
             </w:r>
             <w:r>
@@ -2364,6 +2128,7 @@
               <w:rPr>
                 <w:rFonts w:hint="eastAsia"/>
               </w:rPr>
+              <w:lastRenderedPageBreak/>
               <w:t>蒋阳沐</w:t>
             </w:r>
           </w:p>
@@ -2385,38 +2150,45 @@
           <w:tcPr>
             <w:tcW w:w="1420" w:type="dxa"/>
           </w:tcPr>
-          <w:p/>
-        </w:tc>
-        <w:tc>
-          <w:tcPr>
-            <w:tcW w:w="1421" w:type="dxa"/>
-          </w:tcPr>
-          <w:p/>
-        </w:tc>
-        <w:tc>
-          <w:tcPr>
-            <w:tcW w:w="1421" w:type="dxa"/>
-          </w:tcPr>
-          <w:p>
-            <w:r>
-              <w:rPr>
-                <w:rFonts w:hint="eastAsia"/>
-              </w:rPr>
-              <w:t>繁殖出更多</w:t>
-            </w:r>
-            <w:proofErr w:type="gramStart"/>
-            <w:r>
-              <w:rPr>
-                <w:rFonts w:hint="eastAsia"/>
-              </w:rPr>
-              <w:t>阳沐星</w:t>
-            </w:r>
-            <w:proofErr w:type="gramEnd"/>
-            <w:r>
-              <w:rPr>
-                <w:rFonts w:hint="eastAsia"/>
-              </w:rPr>
-              <w:t>人吧！！！</w:t>
+          <w:p>
+            <w:r>
+              <w:rPr>
+                <w:rFonts w:hint="eastAsia"/>
+              </w:rPr>
+              <w:t>2012.7.13</w:t>
+            </w:r>
+          </w:p>
+        </w:tc>
+        <w:tc>
+          <w:tcPr>
+            <w:tcW w:w="1421" w:type="dxa"/>
+          </w:tcPr>
+          <w:p>
+            <w:r>
+              <w:rPr>
+                <w:rFonts w:hint="eastAsia"/>
+              </w:rPr>
+              <w:t>2012.7.15</w:t>
+            </w:r>
+          </w:p>
+        </w:tc>
+        <w:tc>
+          <w:tcPr>
+            <w:tcW w:w="1421" w:type="dxa"/>
+          </w:tcPr>
+          <w:p>
+            <w:r>
+              <w:rPr>
+                <w:rFonts w:hint="eastAsia"/>
+              </w:rPr>
+              <w:t>繁殖出更多阳沐星人</w:t>
+            </w:r>
+            <w:r>
+              <w:rPr>
+                <w:rFonts w:hint="eastAsia"/>
+              </w:rPr>
+              <w:lastRenderedPageBreak/>
+              <w:t>吧！！！</w:t>
             </w:r>
           </w:p>
         </w:tc>
@@ -2431,6 +2203,7 @@
               <w:rPr>
                 <w:rFonts w:hint="eastAsia"/>
               </w:rPr>
+              <w:lastRenderedPageBreak/>
               <w:t>测试</w:t>
             </w:r>
           </w:p>
@@ -2440,14 +2213,12 @@
             <w:tcW w:w="1420" w:type="dxa"/>
           </w:tcPr>
           <w:p>
-            <w:proofErr w:type="gramStart"/>
             <w:r>
               <w:rPr>
                 <w:rFonts w:hint="eastAsia"/>
               </w:rPr>
               <w:t>江嘉治</w:t>
             </w:r>
-            <w:proofErr w:type="gramEnd"/>
           </w:p>
         </w:tc>
         <w:tc>
@@ -2768,21 +2539,7 @@
               <w:rPr>
                 <w:rFonts w:hint="eastAsia"/>
               </w:rPr>
-              <w:t>录制失败时</w:t>
-            </w:r>
-            <w:proofErr w:type="gramStart"/>
-            <w:r>
-              <w:rPr>
-                <w:rFonts w:hint="eastAsia"/>
-              </w:rPr>
-              <w:t>阳沐星</w:t>
-            </w:r>
-            <w:proofErr w:type="gramEnd"/>
-            <w:r>
-              <w:rPr>
-                <w:rFonts w:hint="eastAsia"/>
-              </w:rPr>
-              <w:t>人音效</w:t>
+              <w:t>录制失败时阳沐星人音效</w:t>
             </w:r>
           </w:p>
         </w:tc>
@@ -2865,7 +2622,7 @@
 </file>
 
 <file path=word/styles.xml><?xml version="1.0" encoding="utf-8"?>
-<w:styles xmlns:mc="http://schemas.openxmlformats.org/markup-compatibility/2006" xmlns:r="http://schemas.openxmlformats.org/officeDocument/2006/relationships" xmlns:w="http://schemas.openxmlformats.org/wordprocessingml/2006/main" xmlns:w14="http://schemas.microsoft.com/office/word/2010/wordml" mc:Ignorable="w14">
+<w:styles xmlns:r="http://schemas.openxmlformats.org/officeDocument/2006/relationships" xmlns:w="http://schemas.openxmlformats.org/wordprocessingml/2006/main">
   <w:docDefaults>
     <w:rPrDefault>
       <w:rPr>
@@ -3017,25 +2774,27 @@
     <w:lsdException w:name="Bibliography" w:uiPriority="37"/>
     <w:lsdException w:name="TOC Heading" w:uiPriority="39" w:qFormat="1"/>
   </w:latentStyles>
-  <w:style w:type="paragraph" w:default="1" w:styleId="a">
+  <w:style w:type="paragraph" w:default="1" w:styleId="Normal">
     <w:name w:val="Normal"/>
     <w:qFormat/>
+    <w:rsid w:val="004174CF"/>
     <w:pPr>
       <w:widowControl w:val="0"/>
       <w:jc w:val="both"/>
     </w:pPr>
   </w:style>
-  <w:style w:type="character" w:default="1" w:styleId="a0">
+  <w:style w:type="character" w:default="1" w:styleId="DefaultParagraphFont">
     <w:name w:val="Default Paragraph Font"/>
     <w:uiPriority w:val="1"/>
     <w:semiHidden/>
     <w:unhideWhenUsed/>
   </w:style>
-  <w:style w:type="table" w:default="1" w:styleId="a1">
+  <w:style w:type="table" w:default="1" w:styleId="TableNormal">
     <w:name w:val="Normal Table"/>
     <w:uiPriority w:val="99"/>
     <w:semiHidden/>
     <w:unhideWhenUsed/>
+    <w:qFormat/>
     <w:tblPr>
       <w:tblInd w:w="0" w:type="dxa"/>
       <w:tblCellMar>
@@ -3046,15 +2805,15 @@
       </w:tblCellMar>
     </w:tblPr>
   </w:style>
-  <w:style w:type="numbering" w:default="1" w:styleId="a2">
+  <w:style w:type="numbering" w:default="1" w:styleId="NoList">
     <w:name w:val="No List"/>
     <w:uiPriority w:val="99"/>
     <w:semiHidden/>
     <w:unhideWhenUsed/>
   </w:style>
-  <w:style w:type="table" w:styleId="a3">
+  <w:style w:type="table" w:styleId="TableGrid">
     <w:name w:val="Table Grid"/>
-    <w:basedOn w:val="a1"/>
+    <w:basedOn w:val="TableNormal"/>
     <w:uiPriority w:val="59"/>
     <w:rsid w:val="00C50382"/>
     <w:tblPr>
@@ -3300,7 +3059,7 @@
         <a:sysClr val="windowText" lastClr="000000"/>
       </a:dk1>
       <a:lt1>
-        <a:sysClr val="window" lastClr="FFFFFF"/>
+        <a:sysClr val="window" lastClr="C1E3C5"/>
       </a:lt1>
       <a:dk2>
         <a:srgbClr val="1F497D"/>

</xml_diff>

<commit_message>
Updated the plan for jm
</commit_message>
<xml_diff>
--- a/docs/plan/One more time, One more chance. The Plan for Summer Holidays.docx
+++ b/docs/plan/One more time, One more chance. The Plan for Summer Holidays.docx
@@ -422,13 +422,27 @@
           <w:tcPr>
             <w:tcW w:w="1420" w:type="dxa"/>
           </w:tcPr>
-          <w:p/>
-        </w:tc>
-        <w:tc>
-          <w:tcPr>
-            <w:tcW w:w="1421" w:type="dxa"/>
-          </w:tcPr>
-          <w:p/>
+          <w:p>
+            <w:r>
+              <w:rPr>
+                <w:rFonts w:hint="eastAsia"/>
+              </w:rPr>
+              <w:t>2012.7.10</w:t>
+            </w:r>
+          </w:p>
+        </w:tc>
+        <w:tc>
+          <w:tcPr>
+            <w:tcW w:w="1421" w:type="dxa"/>
+          </w:tcPr>
+          <w:p>
+            <w:r>
+              <w:rPr>
+                <w:rFonts w:hint="eastAsia"/>
+              </w:rPr>
+              <w:t>2012.7.11</w:t>
+            </w:r>
+          </w:p>
         </w:tc>
         <w:tc>
           <w:tcPr>
@@ -1021,11 +1035,6 @@
             <w:tcW w:w="1420" w:type="dxa"/>
           </w:tcPr>
           <w:p>
-            <w:pPr>
-              <w:rPr>
-                <w:rFonts w:hint="eastAsia"/>
-              </w:rPr>
-            </w:pPr>
             <w:r>
               <w:rPr>
                 <w:rFonts w:hint="eastAsia"/>
@@ -1034,11 +1043,6 @@
             </w:r>
           </w:p>
           <w:p>
-            <w:pPr>
-              <w:rPr>
-                <w:rFonts w:hint="eastAsia"/>
-              </w:rPr>
-            </w:pPr>
             <w:r>
               <w:rPr>
                 <w:rFonts w:hint="eastAsia"/>
@@ -1066,11 +1070,6 @@
             <w:tcW w:w="1421" w:type="dxa"/>
           </w:tcPr>
           <w:p>
-            <w:pPr>
-              <w:rPr>
-                <w:rFonts w:hint="eastAsia"/>
-              </w:rPr>
-            </w:pPr>
             <w:r>
               <w:rPr>
                 <w:rFonts w:hint="eastAsia"/>
@@ -1079,11 +1078,6 @@
             </w:r>
           </w:p>
           <w:p>
-            <w:pPr>
-              <w:rPr>
-                <w:rFonts w:hint="eastAsia"/>
-              </w:rPr>
-            </w:pPr>
             <w:r>
               <w:rPr>
                 <w:rFonts w:hint="eastAsia"/>
@@ -1175,11 +1169,6 @@
             <w:tcW w:w="1420" w:type="dxa"/>
           </w:tcPr>
           <w:p>
-            <w:pPr>
-              <w:rPr>
-                <w:rFonts w:hint="eastAsia"/>
-              </w:rPr>
-            </w:pPr>
             <w:r>
               <w:rPr>
                 <w:rFonts w:hint="eastAsia"/>
@@ -1188,11 +1177,6 @@
             </w:r>
           </w:p>
           <w:p>
-            <w:pPr>
-              <w:rPr>
-                <w:rFonts w:hint="eastAsia"/>
-              </w:rPr>
-            </w:pPr>
             <w:r>
               <w:rPr>
                 <w:rFonts w:hint="eastAsia"/>
@@ -1220,11 +1204,6 @@
             <w:tcW w:w="1421" w:type="dxa"/>
           </w:tcPr>
           <w:p>
-            <w:pPr>
-              <w:rPr>
-                <w:rFonts w:hint="eastAsia"/>
-              </w:rPr>
-            </w:pPr>
             <w:r>
               <w:rPr>
                 <w:rFonts w:hint="eastAsia"/>
@@ -1233,11 +1212,6 @@
             </w:r>
           </w:p>
           <w:p>
-            <w:pPr>
-              <w:rPr>
-                <w:rFonts w:hint="eastAsia"/>
-              </w:rPr>
-            </w:pPr>
             <w:r>
               <w:rPr>
                 <w:rFonts w:hint="eastAsia"/>
@@ -1274,11 +1248,6 @@
             <w:tcW w:w="1420" w:type="dxa"/>
           </w:tcPr>
           <w:p>
-            <w:pPr>
-              <w:rPr>
-                <w:rFonts w:hint="eastAsia"/>
-              </w:rPr>
-            </w:pPr>
             <w:proofErr w:type="gramStart"/>
             <w:r>
               <w:rPr>
@@ -1306,11 +1275,6 @@
             <w:tcW w:w="1420" w:type="dxa"/>
           </w:tcPr>
           <w:p>
-            <w:pPr>
-              <w:rPr>
-                <w:rFonts w:hint="eastAsia"/>
-              </w:rPr>
-            </w:pPr>
             <w:r>
               <w:rPr>
                 <w:rFonts w:hint="eastAsia"/>
@@ -1324,11 +1288,6 @@
             <w:tcW w:w="1420" w:type="dxa"/>
           </w:tcPr>
           <w:p>
-            <w:pPr>
-              <w:rPr>
-                <w:rFonts w:hint="eastAsia"/>
-              </w:rPr>
-            </w:pPr>
             <w:r>
               <w:rPr>
                 <w:rFonts w:hint="eastAsia"/>
@@ -1342,11 +1301,6 @@
             <w:tcW w:w="1420" w:type="dxa"/>
           </w:tcPr>
           <w:p>
-            <w:pPr>
-              <w:rPr>
-                <w:rFonts w:hint="eastAsia"/>
-              </w:rPr>
-            </w:pPr>
             <w:r>
               <w:rPr>
                 <w:rFonts w:hint="eastAsia"/>
@@ -1355,11 +1309,6 @@
             </w:r>
           </w:p>
           <w:p>
-            <w:pPr>
-              <w:rPr>
-                <w:rFonts w:hint="eastAsia"/>
-              </w:rPr>
-            </w:pPr>
             <w:r>
               <w:rPr>
                 <w:rFonts w:hint="eastAsia"/>
@@ -1368,11 +1317,6 @@
             </w:r>
           </w:p>
           <w:p>
-            <w:pPr>
-              <w:rPr>
-                <w:rFonts w:hint="eastAsia"/>
-              </w:rPr>
-            </w:pPr>
             <w:r>
               <w:rPr>
                 <w:rFonts w:hint="eastAsia"/>
@@ -1386,11 +1330,6 @@
             <w:tcW w:w="1421" w:type="dxa"/>
           </w:tcPr>
           <w:p>
-            <w:pPr>
-              <w:rPr>
-                <w:rFonts w:hint="eastAsia"/>
-              </w:rPr>
-            </w:pPr>
             <w:r>
               <w:rPr>
                 <w:rFonts w:hint="eastAsia"/>
@@ -1399,11 +1338,6 @@
             </w:r>
           </w:p>
           <w:p>
-            <w:pPr>
-              <w:rPr>
-                <w:rFonts w:hint="eastAsia"/>
-              </w:rPr>
-            </w:pPr>
             <w:r>
               <w:rPr>
                 <w:rFonts w:hint="eastAsia"/>
@@ -1425,11 +1359,6 @@
             <w:tcW w:w="1421" w:type="dxa"/>
           </w:tcPr>
           <w:p>
-            <w:pPr>
-              <w:rPr>
-                <w:rFonts w:hint="eastAsia"/>
-              </w:rPr>
-            </w:pPr>
             <w:r>
               <w:rPr>
                 <w:rFonts w:hint="eastAsia"/>
@@ -1447,271 +1376,299 @@
                 <w:rFonts w:hint="eastAsia"/>
               </w:rPr>
               <w:t>需要锦源协助，时间当然是按照饶骥的时间来</w:t>
+            </w:r>
+          </w:p>
+        </w:tc>
+      </w:tr>
+      <w:tr>
+        <w:tc>
+          <w:tcPr>
+            <w:tcW w:w="1420" w:type="dxa"/>
+          </w:tcPr>
+          <w:p>
+            <w:proofErr w:type="gramStart"/>
+            <w:r>
+              <w:rPr>
+                <w:rFonts w:hint="eastAsia"/>
+              </w:rPr>
+              <w:t>载具系统</w:t>
+            </w:r>
+            <w:proofErr w:type="gramEnd"/>
+            <w:r>
+              <w:rPr>
+                <w:rFonts w:hint="eastAsia"/>
+              </w:rPr>
+              <w:t>Debug</w:t>
+            </w:r>
+          </w:p>
+        </w:tc>
+        <w:tc>
+          <w:tcPr>
+            <w:tcW w:w="1420" w:type="dxa"/>
+          </w:tcPr>
+          <w:p>
+            <w:r>
+              <w:rPr>
+                <w:rFonts w:hint="eastAsia"/>
+              </w:rPr>
+              <w:t>周锦源</w:t>
+            </w:r>
+          </w:p>
+        </w:tc>
+        <w:tc>
+          <w:tcPr>
+            <w:tcW w:w="1420" w:type="dxa"/>
+          </w:tcPr>
+          <w:p>
+            <w:r>
+              <w:rPr>
+                <w:rFonts w:hint="eastAsia"/>
+              </w:rPr>
+              <w:t>3</w:t>
+            </w:r>
+          </w:p>
+        </w:tc>
+        <w:tc>
+          <w:tcPr>
+            <w:tcW w:w="1420" w:type="dxa"/>
+          </w:tcPr>
+          <w:p>
+            <w:r>
+              <w:rPr>
+                <w:rFonts w:hint="eastAsia"/>
+              </w:rPr>
+              <w:t>2012.7.15</w:t>
+            </w:r>
+          </w:p>
+        </w:tc>
+        <w:tc>
+          <w:tcPr>
+            <w:tcW w:w="1421" w:type="dxa"/>
+          </w:tcPr>
+          <w:p>
+            <w:r>
+              <w:rPr>
+                <w:rFonts w:hint="eastAsia"/>
+              </w:rPr>
+              <w:t>2012.7.17</w:t>
+            </w:r>
+          </w:p>
+        </w:tc>
+        <w:tc>
+          <w:tcPr>
+            <w:tcW w:w="1421" w:type="dxa"/>
+          </w:tcPr>
+          <w:p>
+            <w:r>
+              <w:rPr>
+                <w:rFonts w:hint="eastAsia"/>
+              </w:rPr>
+              <w:t>解决</w:t>
+            </w:r>
+            <w:proofErr w:type="gramStart"/>
+            <w:r>
+              <w:rPr>
+                <w:rFonts w:hint="eastAsia"/>
+              </w:rPr>
+              <w:t>载具系统</w:t>
+            </w:r>
+            <w:proofErr w:type="gramEnd"/>
+            <w:r>
+              <w:rPr>
+                <w:rFonts w:hint="eastAsia"/>
+              </w:rPr>
+              <w:t>上下车的异常，又一件麻烦的工作</w:t>
+            </w:r>
+          </w:p>
+        </w:tc>
+      </w:tr>
+      <w:tr>
+        <w:tc>
+          <w:tcPr>
+            <w:tcW w:w="1420" w:type="dxa"/>
+          </w:tcPr>
+          <w:p>
+            <w:r>
+              <w:rPr>
+                <w:rFonts w:hint="eastAsia"/>
+              </w:rPr>
+              <w:t>补充游戏状态图（不包括</w:t>
+            </w:r>
+            <w:r>
+              <w:rPr>
+                <w:rFonts w:hint="eastAsia"/>
+              </w:rPr>
+              <w:t>AI</w:t>
+            </w:r>
+            <w:r>
+              <w:rPr>
+                <w:rFonts w:hint="eastAsia"/>
+              </w:rPr>
+              <w:t>）</w:t>
+            </w:r>
+          </w:p>
+        </w:tc>
+        <w:tc>
+          <w:tcPr>
+            <w:tcW w:w="1420" w:type="dxa"/>
+          </w:tcPr>
+          <w:p>
+            <w:r>
+              <w:rPr>
+                <w:rFonts w:hint="eastAsia"/>
+              </w:rPr>
+              <w:t>许</w:t>
+            </w:r>
+            <w:proofErr w:type="gramStart"/>
+            <w:r>
+              <w:rPr>
+                <w:rFonts w:hint="eastAsia"/>
+              </w:rPr>
+              <w:t>坚</w:t>
+            </w:r>
+            <w:proofErr w:type="gramEnd"/>
+            <w:r>
+              <w:rPr>
+                <w:rFonts w:hint="eastAsia"/>
+              </w:rPr>
+              <w:t>铭</w:t>
+            </w:r>
+          </w:p>
+        </w:tc>
+        <w:tc>
+          <w:tcPr>
+            <w:tcW w:w="1420" w:type="dxa"/>
+          </w:tcPr>
+          <w:p>
+            <w:r>
+              <w:rPr>
+                <w:rFonts w:hint="eastAsia"/>
+              </w:rPr>
+              <w:t>7</w:t>
+            </w:r>
+          </w:p>
+        </w:tc>
+        <w:tc>
+          <w:tcPr>
+            <w:tcW w:w="1420" w:type="dxa"/>
+          </w:tcPr>
+          <w:p>
+            <w:r>
+              <w:rPr>
+                <w:rFonts w:hint="eastAsia"/>
+              </w:rPr>
+              <w:t>2012.7.14</w:t>
+            </w:r>
+          </w:p>
+        </w:tc>
+        <w:tc>
+          <w:tcPr>
+            <w:tcW w:w="1421" w:type="dxa"/>
+          </w:tcPr>
+          <w:p>
+            <w:r>
+              <w:rPr>
+                <w:rFonts w:hint="eastAsia"/>
+              </w:rPr>
+              <w:t>2012.7.20</w:t>
+            </w:r>
+          </w:p>
+        </w:tc>
+        <w:tc>
+          <w:tcPr>
+            <w:tcW w:w="1421" w:type="dxa"/>
+          </w:tcPr>
+          <w:p>
+            <w:r>
+              <w:rPr>
+                <w:rFonts w:hint="eastAsia"/>
+              </w:rPr>
+              <w:t>再次层次结构……麻烦啊</w:t>
+            </w:r>
+          </w:p>
+        </w:tc>
+      </w:tr>
+      <w:tr>
+        <w:tc>
+          <w:tcPr>
+            <w:tcW w:w="1420" w:type="dxa"/>
+          </w:tcPr>
+          <w:p>
+            <w:r>
+              <w:rPr>
+                <w:rFonts w:hint="eastAsia"/>
+              </w:rPr>
+              <w:t>为类体系分层</w:t>
+            </w:r>
+          </w:p>
+        </w:tc>
+        <w:tc>
+          <w:tcPr>
+            <w:tcW w:w="1420" w:type="dxa"/>
+          </w:tcPr>
+          <w:p>
+            <w:r>
+              <w:rPr>
+                <w:rFonts w:hint="eastAsia"/>
+              </w:rPr>
+              <w:t>许</w:t>
+            </w:r>
+            <w:proofErr w:type="gramStart"/>
+            <w:r>
+              <w:rPr>
+                <w:rFonts w:hint="eastAsia"/>
+              </w:rPr>
+              <w:t>坚</w:t>
+            </w:r>
+            <w:proofErr w:type="gramEnd"/>
+            <w:r>
+              <w:rPr>
+                <w:rFonts w:hint="eastAsia"/>
+              </w:rPr>
+              <w:t>铭</w:t>
+            </w:r>
+          </w:p>
+        </w:tc>
+        <w:tc>
+          <w:tcPr>
+            <w:tcW w:w="1420" w:type="dxa"/>
+          </w:tcPr>
+          <w:p>
+            <w:r>
+              <w:rPr>
+                <w:rFonts w:hint="eastAsia"/>
+              </w:rPr>
+              <w:t>2</w:t>
+            </w:r>
+          </w:p>
+        </w:tc>
+        <w:tc>
+          <w:tcPr>
+            <w:tcW w:w="1420" w:type="dxa"/>
+          </w:tcPr>
+          <w:p>
+            <w:r>
+              <w:rPr>
+                <w:rFonts w:hint="eastAsia"/>
+              </w:rPr>
+              <w:t>2012.7.21</w:t>
+            </w:r>
+          </w:p>
+        </w:tc>
+        <w:tc>
+          <w:tcPr>
+            <w:tcW w:w="1421" w:type="dxa"/>
+          </w:tcPr>
+          <w:p>
+            <w:r>
+              <w:rPr>
+                <w:rFonts w:hint="eastAsia"/>
+              </w:rPr>
+              <w:t>2012.7.22</w:t>
             </w:r>
             <w:bookmarkStart w:id="0" w:name="_GoBack"/>
             <w:bookmarkEnd w:id="0"/>
           </w:p>
-        </w:tc>
-      </w:tr>
-      <w:tr>
-        <w:tc>
-          <w:tcPr>
-            <w:tcW w:w="1420" w:type="dxa"/>
-          </w:tcPr>
-          <w:p>
-            <w:proofErr w:type="gramStart"/>
-            <w:r>
-              <w:rPr>
-                <w:rFonts w:hint="eastAsia"/>
-              </w:rPr>
-              <w:t>载具系统</w:t>
-            </w:r>
-            <w:proofErr w:type="gramEnd"/>
-            <w:r>
-              <w:rPr>
-                <w:rFonts w:hint="eastAsia"/>
-              </w:rPr>
-              <w:t>Debug</w:t>
-            </w:r>
-          </w:p>
-        </w:tc>
-        <w:tc>
-          <w:tcPr>
-            <w:tcW w:w="1420" w:type="dxa"/>
-          </w:tcPr>
-          <w:p>
-            <w:r>
-              <w:rPr>
-                <w:rFonts w:hint="eastAsia"/>
-              </w:rPr>
-              <w:t>周锦源</w:t>
-            </w:r>
-          </w:p>
-        </w:tc>
-        <w:tc>
-          <w:tcPr>
-            <w:tcW w:w="1420" w:type="dxa"/>
-          </w:tcPr>
-          <w:p>
-            <w:r>
-              <w:rPr>
-                <w:rFonts w:hint="eastAsia"/>
-              </w:rPr>
-              <w:t>3</w:t>
-            </w:r>
-          </w:p>
-        </w:tc>
-        <w:tc>
-          <w:tcPr>
-            <w:tcW w:w="1420" w:type="dxa"/>
-          </w:tcPr>
-          <w:p>
-            <w:r>
-              <w:rPr>
-                <w:rFonts w:hint="eastAsia"/>
-              </w:rPr>
-              <w:t>2012.7.15</w:t>
-            </w:r>
-          </w:p>
-        </w:tc>
-        <w:tc>
-          <w:tcPr>
-            <w:tcW w:w="1421" w:type="dxa"/>
-          </w:tcPr>
-          <w:p>
-            <w:r>
-              <w:rPr>
-                <w:rFonts w:hint="eastAsia"/>
-              </w:rPr>
-              <w:t>2012.7.17</w:t>
-            </w:r>
-          </w:p>
-        </w:tc>
-        <w:tc>
-          <w:tcPr>
-            <w:tcW w:w="1421" w:type="dxa"/>
-          </w:tcPr>
-          <w:p>
-            <w:r>
-              <w:rPr>
-                <w:rFonts w:hint="eastAsia"/>
-              </w:rPr>
-              <w:t>解决</w:t>
-            </w:r>
-            <w:proofErr w:type="gramStart"/>
-            <w:r>
-              <w:rPr>
-                <w:rFonts w:hint="eastAsia"/>
-              </w:rPr>
-              <w:t>载具系统</w:t>
-            </w:r>
-            <w:proofErr w:type="gramEnd"/>
-            <w:r>
-              <w:rPr>
-                <w:rFonts w:hint="eastAsia"/>
-              </w:rPr>
-              <w:t>上下车的异常，又一件麻烦的工作</w:t>
-            </w:r>
-          </w:p>
-        </w:tc>
-      </w:tr>
-      <w:tr>
-        <w:tc>
-          <w:tcPr>
-            <w:tcW w:w="1420" w:type="dxa"/>
-          </w:tcPr>
-          <w:p>
-            <w:r>
-              <w:rPr>
-                <w:rFonts w:hint="eastAsia"/>
-              </w:rPr>
-              <w:t>补充游戏状态图（不包括</w:t>
-            </w:r>
-            <w:r>
-              <w:rPr>
-                <w:rFonts w:hint="eastAsia"/>
-              </w:rPr>
-              <w:t>AI</w:t>
-            </w:r>
-            <w:r>
-              <w:rPr>
-                <w:rFonts w:hint="eastAsia"/>
-              </w:rPr>
-              <w:t>）</w:t>
-            </w:r>
-          </w:p>
-        </w:tc>
-        <w:tc>
-          <w:tcPr>
-            <w:tcW w:w="1420" w:type="dxa"/>
-          </w:tcPr>
-          <w:p>
-            <w:r>
-              <w:rPr>
-                <w:rFonts w:hint="eastAsia"/>
-              </w:rPr>
-              <w:t>许</w:t>
-            </w:r>
-            <w:proofErr w:type="gramStart"/>
-            <w:r>
-              <w:rPr>
-                <w:rFonts w:hint="eastAsia"/>
-              </w:rPr>
-              <w:t>坚</w:t>
-            </w:r>
-            <w:proofErr w:type="gramEnd"/>
-            <w:r>
-              <w:rPr>
-                <w:rFonts w:hint="eastAsia"/>
-              </w:rPr>
-              <w:t>铭</w:t>
-            </w:r>
-          </w:p>
-        </w:tc>
-        <w:tc>
-          <w:tcPr>
-            <w:tcW w:w="1420" w:type="dxa"/>
-          </w:tcPr>
-          <w:p>
-            <w:r>
-              <w:rPr>
-                <w:rFonts w:hint="eastAsia"/>
-              </w:rPr>
-              <w:t>3</w:t>
-            </w:r>
-          </w:p>
-        </w:tc>
-        <w:tc>
-          <w:tcPr>
-            <w:tcW w:w="1420" w:type="dxa"/>
-          </w:tcPr>
-          <w:p/>
-        </w:tc>
-        <w:tc>
-          <w:tcPr>
-            <w:tcW w:w="1421" w:type="dxa"/>
-          </w:tcPr>
-          <w:p/>
-        </w:tc>
-        <w:tc>
-          <w:tcPr>
-            <w:tcW w:w="1421" w:type="dxa"/>
-          </w:tcPr>
-          <w:p>
-            <w:r>
-              <w:rPr>
-                <w:rFonts w:hint="eastAsia"/>
-              </w:rPr>
-              <w:t>再次层次结构……麻烦啊</w:t>
-            </w:r>
-          </w:p>
-        </w:tc>
-      </w:tr>
-      <w:tr>
-        <w:tc>
-          <w:tcPr>
-            <w:tcW w:w="1420" w:type="dxa"/>
-          </w:tcPr>
-          <w:p>
-            <w:r>
-              <w:rPr>
-                <w:rFonts w:hint="eastAsia"/>
-              </w:rPr>
-              <w:t>为类体系分层</w:t>
-            </w:r>
-          </w:p>
-        </w:tc>
-        <w:tc>
-          <w:tcPr>
-            <w:tcW w:w="1420" w:type="dxa"/>
-          </w:tcPr>
-          <w:p>
-            <w:r>
-              <w:rPr>
-                <w:rFonts w:hint="eastAsia"/>
-              </w:rPr>
-              <w:t>许</w:t>
-            </w:r>
-            <w:proofErr w:type="gramStart"/>
-            <w:r>
-              <w:rPr>
-                <w:rFonts w:hint="eastAsia"/>
-              </w:rPr>
-              <w:t>坚</w:t>
-            </w:r>
-            <w:proofErr w:type="gramEnd"/>
-            <w:r>
-              <w:rPr>
-                <w:rFonts w:hint="eastAsia"/>
-              </w:rPr>
-              <w:t>铭</w:t>
-            </w:r>
-          </w:p>
-        </w:tc>
-        <w:tc>
-          <w:tcPr>
-            <w:tcW w:w="1420" w:type="dxa"/>
-          </w:tcPr>
-          <w:p>
-            <w:r>
-              <w:rPr>
-                <w:rFonts w:hint="eastAsia"/>
-              </w:rPr>
-              <w:t>1</w:t>
-            </w:r>
-          </w:p>
-        </w:tc>
-        <w:tc>
-          <w:tcPr>
-            <w:tcW w:w="1420" w:type="dxa"/>
-          </w:tcPr>
-          <w:p/>
-        </w:tc>
-        <w:tc>
-          <w:tcPr>
-            <w:tcW w:w="1421" w:type="dxa"/>
-          </w:tcPr>
-          <w:p/>
         </w:tc>
         <w:tc>
           <w:tcPr>

</xml_diff>

<commit_message>
Updated for jym and jz
</commit_message>
<xml_diff>
--- a/docs/plan/One more time, One more chance. The Plan for Summer Holidays.docx
+++ b/docs/plan/One more time, One more chance. The Plan for Summer Holidays.docx
@@ -842,13 +842,27 @@
           <w:tcPr>
             <w:tcW w:w="1420" w:type="dxa"/>
           </w:tcPr>
-          <w:p/>
-        </w:tc>
-        <w:tc>
-          <w:tcPr>
-            <w:tcW w:w="1421" w:type="dxa"/>
-          </w:tcPr>
-          <w:p/>
+          <w:p>
+            <w:r>
+              <w:rPr>
+                <w:rFonts w:hint="eastAsia"/>
+              </w:rPr>
+              <w:t>2012.7.14</w:t>
+            </w:r>
+          </w:p>
+        </w:tc>
+        <w:tc>
+          <w:tcPr>
+            <w:tcW w:w="1421" w:type="dxa"/>
+          </w:tcPr>
+          <w:p>
+            <w:r>
+              <w:rPr>
+                <w:rFonts w:hint="eastAsia"/>
+              </w:rPr>
+              <w:t>2012.7.15</w:t>
+            </w:r>
+          </w:p>
         </w:tc>
         <w:tc>
           <w:tcPr>
@@ -1363,8 +1377,16 @@
               <w:rPr>
                 <w:rFonts w:hint="eastAsia"/>
               </w:rPr>
-              <w:t>据饶骥要求，编写载具</w:t>
-            </w:r>
+              <w:t>据饶骥要求，</w:t>
+            </w:r>
+            <w:proofErr w:type="gramStart"/>
+            <w:r>
+              <w:rPr>
+                <w:rFonts w:hint="eastAsia"/>
+              </w:rPr>
+              <w:t>编写载具</w:t>
+            </w:r>
+            <w:proofErr w:type="gramEnd"/>
             <w:r>
               <w:rPr>
                 <w:rFonts w:hint="eastAsia"/>
@@ -1666,8 +1688,6 @@
               </w:rPr>
               <w:t>2012.7.22</w:t>
             </w:r>
-            <w:bookmarkStart w:id="0" w:name="_GoBack"/>
-            <w:bookmarkEnd w:id="0"/>
           </w:p>
         </w:tc>
         <w:tc>
@@ -1836,13 +1856,27 @@
           <w:tcPr>
             <w:tcW w:w="1420" w:type="dxa"/>
           </w:tcPr>
-          <w:p/>
-        </w:tc>
-        <w:tc>
-          <w:tcPr>
-            <w:tcW w:w="1421" w:type="dxa"/>
-          </w:tcPr>
-          <w:p/>
+          <w:p>
+            <w:r>
+              <w:rPr>
+                <w:rFonts w:hint="eastAsia"/>
+              </w:rPr>
+              <w:t>2012.7.15</w:t>
+            </w:r>
+          </w:p>
+        </w:tc>
+        <w:tc>
+          <w:tcPr>
+            <w:tcW w:w="1421" w:type="dxa"/>
+          </w:tcPr>
+          <w:p>
+            <w:r>
+              <w:rPr>
+                <w:rFonts w:hint="eastAsia"/>
+              </w:rPr>
+              <w:t>2012.7.16</w:t>
+            </w:r>
+          </w:p>
         </w:tc>
         <w:tc>
           <w:tcPr>
@@ -2230,13 +2264,21 @@
           <w:tcPr>
             <w:tcW w:w="1420" w:type="dxa"/>
           </w:tcPr>
-          <w:p/>
-        </w:tc>
-        <w:tc>
-          <w:tcPr>
-            <w:tcW w:w="1421" w:type="dxa"/>
-          </w:tcPr>
-          <w:p/>
+          <w:p>
+            <w:r>
+              <w:t>2012.7.10</w:t>
+            </w:r>
+          </w:p>
+        </w:tc>
+        <w:tc>
+          <w:tcPr>
+            <w:tcW w:w="1421" w:type="dxa"/>
+          </w:tcPr>
+          <w:p>
+            <w:r>
+              <w:t>2012.7.12</w:t>
+            </w:r>
+          </w:p>
         </w:tc>
         <w:tc>
           <w:tcPr>
@@ -2266,6 +2308,7 @@
             <w:tcW w:w="1420" w:type="dxa"/>
           </w:tcPr>
           <w:p>
+            <w:bookmarkStart w:id="0" w:name="_GoBack" w:colFirst="3" w:colLast="4"/>
             <w:r>
               <w:rPr>
                 <w:rFonts w:hint="eastAsia"/>
@@ -2342,13 +2385,21 @@
           <w:tcPr>
             <w:tcW w:w="1420" w:type="dxa"/>
           </w:tcPr>
-          <w:p/>
-        </w:tc>
-        <w:tc>
-          <w:tcPr>
-            <w:tcW w:w="1421" w:type="dxa"/>
-          </w:tcPr>
-          <w:p/>
+          <w:p>
+            <w:r>
+              <w:t>2012.7.13</w:t>
+            </w:r>
+          </w:p>
+        </w:tc>
+        <w:tc>
+          <w:tcPr>
+            <w:tcW w:w="1421" w:type="dxa"/>
+          </w:tcPr>
+          <w:p>
+            <w:r>
+              <w:t>2012.7.15</w:t>
+            </w:r>
+          </w:p>
         </w:tc>
         <w:tc>
           <w:tcPr>
@@ -2378,6 +2429,7 @@
           </w:p>
         </w:tc>
       </w:tr>
+      <w:bookmarkEnd w:id="0"/>
       <w:tr>
         <w:tc>
           <w:tcPr>

</xml_diff>

<commit_message>
Got the latest summer plan back.
</commit_message>
<xml_diff>
--- a/docs/plan/One more time, One more chance. The Plan for Summer Holidays.docx
+++ b/docs/plan/One more time, One more chance. The Plan for Summer Holidays.docx
@@ -1,12 +1,12 @@
 
 <file path=word/document.xml><?xml version="1.0" encoding="utf-8"?>
-<w:document xmlns:ve="http://schemas.openxmlformats.org/markup-compatibility/2006" xmlns:o="urn:schemas-microsoft-com:office:office" xmlns:r="http://schemas.openxmlformats.org/officeDocument/2006/relationships" xmlns:m="http://schemas.openxmlformats.org/officeDocument/2006/math" xmlns:v="urn:schemas-microsoft-com:vml" xmlns:wp="http://schemas.openxmlformats.org/drawingml/2006/wordprocessingDrawing" xmlns:w10="urn:schemas-microsoft-com:office:word" xmlns:w="http://schemas.openxmlformats.org/wordprocessingml/2006/main" xmlns:wne="http://schemas.microsoft.com/office/word/2006/wordml">
+<w:document xmlns:wpc="http://schemas.microsoft.com/office/word/2010/wordprocessingCanvas" xmlns:mc="http://schemas.openxmlformats.org/markup-compatibility/2006" xmlns:o="urn:schemas-microsoft-com:office:office" xmlns:r="http://schemas.openxmlformats.org/officeDocument/2006/relationships" xmlns:m="http://schemas.openxmlformats.org/officeDocument/2006/math" xmlns:v="urn:schemas-microsoft-com:vml" xmlns:wp14="http://schemas.microsoft.com/office/word/2010/wordprocessingDrawing" xmlns:wp="http://schemas.openxmlformats.org/drawingml/2006/wordprocessingDrawing" xmlns:w10="urn:schemas-microsoft-com:office:word" xmlns:w="http://schemas.openxmlformats.org/wordprocessingml/2006/main" xmlns:w14="http://schemas.microsoft.com/office/word/2010/wordml" xmlns:wpg="http://schemas.microsoft.com/office/word/2010/wordprocessingGroup" xmlns:wpi="http://schemas.microsoft.com/office/word/2010/wordprocessingInk" xmlns:wne="http://schemas.microsoft.com/office/word/2006/wordml" xmlns:wps="http://schemas.microsoft.com/office/word/2010/wordprocessingShape" mc:Ignorable="w14 wp14">
   <w:body>
     <w:tbl>
       <w:tblPr>
         <w:tblStyle w:val="a3"/>
         <w:tblW w:w="0" w:type="auto"/>
-        <w:tblLook w:val="04A0"/>
+        <w:tblLook w:val="04A0" w:firstRow="1" w:lastRow="0" w:firstColumn="1" w:lastColumn="0" w:noHBand="0" w:noVBand="1"/>
       </w:tblPr>
       <w:tblGrid>
         <w:gridCol w:w="1420"/>
@@ -115,12 +115,14 @@
             <w:tcW w:w="1420" w:type="dxa"/>
           </w:tcPr>
           <w:p>
+            <w:proofErr w:type="gramStart"/>
             <w:r>
               <w:rPr>
                 <w:rFonts w:hint="eastAsia"/>
               </w:rPr>
               <w:t>李源东</w:t>
             </w:r>
+            <w:proofErr w:type="gramEnd"/>
           </w:p>
         </w:tc>
         <w:tc>
@@ -173,12 +175,14 @@
               </w:rPr>
               <w:t>只是修改下</w:t>
             </w:r>
+            <w:proofErr w:type="spellStart"/>
             <w:r>
               <w:rPr>
                 <w:rFonts w:hint="eastAsia"/>
               </w:rPr>
               <w:t>OptionState</w:t>
             </w:r>
+            <w:proofErr w:type="spellEnd"/>
             <w:r>
               <w:rPr>
                 <w:rFonts w:hint="eastAsia"/>
@@ -383,7 +387,21 @@
               <w:rPr>
                 <w:rFonts w:hint="eastAsia"/>
               </w:rPr>
-              <w:t>许坚铭</w:t>
+              <w:t>许</w:t>
+            </w:r>
+            <w:proofErr w:type="gramStart"/>
+            <w:r>
+              <w:rPr>
+                <w:rFonts w:hint="eastAsia"/>
+              </w:rPr>
+              <w:t>坚</w:t>
+            </w:r>
+            <w:proofErr w:type="gramEnd"/>
+            <w:r>
+              <w:rPr>
+                <w:rFonts w:hint="eastAsia"/>
+              </w:rPr>
+              <w:t>铭</w:t>
             </w:r>
           </w:p>
         </w:tc>
@@ -435,7 +453,21 @@
               <w:rPr>
                 <w:rFonts w:hint="eastAsia"/>
               </w:rPr>
-              <w:t>弄个映射表就能解决，考虑到可能要上班以及映射项比较多，同样给</w:t>
+              <w:t>弄个映射表就能解决，考虑到可能要上班以及映射</w:t>
+            </w:r>
+            <w:proofErr w:type="gramStart"/>
+            <w:r>
+              <w:rPr>
+                <w:rFonts w:hint="eastAsia"/>
+              </w:rPr>
+              <w:t>项比较</w:t>
+            </w:r>
+            <w:proofErr w:type="gramEnd"/>
+            <w:r>
+              <w:rPr>
+                <w:rFonts w:hint="eastAsia"/>
+              </w:rPr>
+              <w:t>多，同样给</w:t>
             </w:r>
             <w:r>
               <w:rPr>
@@ -539,7 +571,21 @@
               <w:rPr>
                 <w:rFonts w:hint="eastAsia"/>
               </w:rPr>
-              <w:t>天时间。目前能想到的可能性是怪物变多造成程序比较卡。（虽然据清妹所说是物理碰撞问题……）</w:t>
+              <w:t>天时间。目前能想到的可能性是怪物变多造成程序比较卡。（虽然据</w:t>
+            </w:r>
+            <w:proofErr w:type="gramStart"/>
+            <w:r>
+              <w:rPr>
+                <w:rFonts w:hint="eastAsia"/>
+              </w:rPr>
+              <w:t>清妹所</w:t>
+            </w:r>
+            <w:proofErr w:type="gramEnd"/>
+            <w:r>
+              <w:rPr>
+                <w:rFonts w:hint="eastAsia"/>
+              </w:rPr>
+              <w:t>说是物理碰撞问题……）</w:t>
             </w:r>
           </w:p>
         </w:tc>
@@ -643,12 +689,14 @@
             <w:tcW w:w="1420" w:type="dxa"/>
           </w:tcPr>
           <w:p>
+            <w:proofErr w:type="gramStart"/>
             <w:r>
               <w:rPr>
                 <w:rFonts w:hint="eastAsia"/>
               </w:rPr>
               <w:t>李源东</w:t>
             </w:r>
+            <w:proofErr w:type="gramEnd"/>
           </w:p>
         </w:tc>
         <w:tc>
@@ -767,12 +815,14 @@
             <w:tcW w:w="1420" w:type="dxa"/>
           </w:tcPr>
           <w:p>
+            <w:proofErr w:type="gramStart"/>
             <w:r>
               <w:rPr>
                 <w:rFonts w:hint="eastAsia"/>
               </w:rPr>
               <w:t>江嘉治</w:t>
             </w:r>
+            <w:proofErr w:type="gramEnd"/>
           </w:p>
         </w:tc>
         <w:tc>
@@ -792,13 +842,27 @@
           <w:tcPr>
             <w:tcW w:w="1420" w:type="dxa"/>
           </w:tcPr>
-          <w:p/>
-        </w:tc>
-        <w:tc>
-          <w:tcPr>
-            <w:tcW w:w="1421" w:type="dxa"/>
-          </w:tcPr>
-          <w:p/>
+          <w:p>
+            <w:r>
+              <w:rPr>
+                <w:rFonts w:hint="eastAsia"/>
+              </w:rPr>
+              <w:t>2012.7.14</w:t>
+            </w:r>
+          </w:p>
+        </w:tc>
+        <w:tc>
+          <w:tcPr>
+            <w:tcW w:w="1421" w:type="dxa"/>
+          </w:tcPr>
+          <w:p>
+            <w:r>
+              <w:rPr>
+                <w:rFonts w:hint="eastAsia"/>
+              </w:rPr>
+              <w:t>2012.7.15</w:t>
+            </w:r>
+          </w:p>
         </w:tc>
         <w:tc>
           <w:tcPr>
@@ -836,21 +900,31 @@
               <w:rPr>
                 <w:rFonts w:hint="eastAsia"/>
               </w:rPr>
-              <w:t>增加帧率显示</w:t>
-            </w:r>
-          </w:p>
-        </w:tc>
-        <w:tc>
-          <w:tcPr>
-            <w:tcW w:w="1420" w:type="dxa"/>
-          </w:tcPr>
-          <w:p>
+              <w:t>增加</w:t>
+            </w:r>
+            <w:proofErr w:type="gramStart"/>
+            <w:r>
+              <w:rPr>
+                <w:rFonts w:hint="eastAsia"/>
+              </w:rPr>
+              <w:t>帧率显示</w:t>
+            </w:r>
+            <w:proofErr w:type="gramEnd"/>
+          </w:p>
+        </w:tc>
+        <w:tc>
+          <w:tcPr>
+            <w:tcW w:w="1420" w:type="dxa"/>
+          </w:tcPr>
+          <w:p>
+            <w:proofErr w:type="gramStart"/>
             <w:r>
               <w:rPr>
                 <w:rFonts w:hint="eastAsia"/>
               </w:rPr>
               <w:t>李源东</w:t>
             </w:r>
+            <w:proofErr w:type="gramEnd"/>
           </w:p>
         </w:tc>
         <w:tc>
@@ -1039,11 +1113,19 @@
             <w:tcW w:w="1421" w:type="dxa"/>
           </w:tcPr>
           <w:p>
-            <w:r>
-              <w:rPr>
-                <w:rFonts w:hint="eastAsia"/>
-              </w:rPr>
-              <w:t>这个据老师说要各种层次结构貌似很麻烦……而且也只有饶骥你会……就交给你了！！！</w:t>
+            <w:proofErr w:type="gramStart"/>
+            <w:r>
+              <w:rPr>
+                <w:rFonts w:hint="eastAsia"/>
+              </w:rPr>
+              <w:t>这个据</w:t>
+            </w:r>
+            <w:proofErr w:type="gramEnd"/>
+            <w:r>
+              <w:rPr>
+                <w:rFonts w:hint="eastAsia"/>
+              </w:rPr>
+              <w:t>老师说要各种层次结构貌似很麻烦……而且也只有饶骥你会……就交给你了！！！</w:t>
             </w:r>
           </w:p>
         </w:tc>
@@ -1054,12 +1136,14 @@
             <w:tcW w:w="1420" w:type="dxa"/>
           </w:tcPr>
           <w:p>
+            <w:proofErr w:type="gramStart"/>
             <w:r>
               <w:rPr>
                 <w:rFonts w:hint="eastAsia"/>
               </w:rPr>
               <w:t>编写载具</w:t>
             </w:r>
+            <w:proofErr w:type="gramEnd"/>
             <w:r>
               <w:rPr>
                 <w:rFonts w:hint="eastAsia"/>
@@ -1178,12 +1262,14 @@
             <w:tcW w:w="1420" w:type="dxa"/>
           </w:tcPr>
           <w:p>
+            <w:proofErr w:type="gramStart"/>
             <w:r>
               <w:rPr>
                 <w:rFonts w:hint="eastAsia"/>
               </w:rPr>
               <w:t>协助载具</w:t>
             </w:r>
+            <w:proofErr w:type="gramEnd"/>
             <w:r>
               <w:rPr>
                 <w:rFonts w:hint="eastAsia"/>
@@ -1291,8 +1377,16 @@
               <w:rPr>
                 <w:rFonts w:hint="eastAsia"/>
               </w:rPr>
-              <w:t>据饶骥要求，编写载具</w:t>
-            </w:r>
+              <w:t>据饶骥要求，</w:t>
+            </w:r>
+            <w:proofErr w:type="gramStart"/>
+            <w:r>
+              <w:rPr>
+                <w:rFonts w:hint="eastAsia"/>
+              </w:rPr>
+              <w:t>编写载具</w:t>
+            </w:r>
+            <w:proofErr w:type="gramEnd"/>
             <w:r>
               <w:rPr>
                 <w:rFonts w:hint="eastAsia"/>
@@ -1305,8 +1399,6 @@
               </w:rPr>
               <w:t>需要锦源协助，时间当然是按照饶骥的时间来</w:t>
             </w:r>
-            <w:bookmarkStart w:id="0" w:name="_GoBack"/>
-            <w:bookmarkEnd w:id="0"/>
           </w:p>
         </w:tc>
       </w:tr>
@@ -1316,12 +1408,14 @@
             <w:tcW w:w="1420" w:type="dxa"/>
           </w:tcPr>
           <w:p>
+            <w:proofErr w:type="gramStart"/>
             <w:r>
               <w:rPr>
                 <w:rFonts w:hint="eastAsia"/>
               </w:rPr>
               <w:t>载具系统</w:t>
             </w:r>
+            <w:proofErr w:type="gramEnd"/>
             <w:r>
               <w:rPr>
                 <w:rFonts w:hint="eastAsia"/>
@@ -1391,7 +1485,21 @@
               <w:rPr>
                 <w:rFonts w:hint="eastAsia"/>
               </w:rPr>
-              <w:t>解决载具系统上下车的异常，又一件麻烦的工作</w:t>
+              <w:t>解决</w:t>
+            </w:r>
+            <w:proofErr w:type="gramStart"/>
+            <w:r>
+              <w:rPr>
+                <w:rFonts w:hint="eastAsia"/>
+              </w:rPr>
+              <w:t>载具系统</w:t>
+            </w:r>
+            <w:proofErr w:type="gramEnd"/>
+            <w:r>
+              <w:rPr>
+                <w:rFonts w:hint="eastAsia"/>
+              </w:rPr>
+              <w:t>上下车的异常，又一件麻烦的工作</w:t>
             </w:r>
           </w:p>
         </w:tc>
@@ -1431,20 +1539,34 @@
               <w:rPr>
                 <w:rFonts w:hint="eastAsia"/>
               </w:rPr>
-              <w:t>许坚铭</w:t>
-            </w:r>
-          </w:p>
-        </w:tc>
-        <w:tc>
-          <w:tcPr>
-            <w:tcW w:w="1420" w:type="dxa"/>
-          </w:tcPr>
-          <w:p>
-            <w:r>
-              <w:rPr>
-                <w:rFonts w:hint="eastAsia"/>
-              </w:rPr>
-              <w:t>3</w:t>
+              <w:t>许</w:t>
+            </w:r>
+            <w:proofErr w:type="gramStart"/>
+            <w:r>
+              <w:rPr>
+                <w:rFonts w:hint="eastAsia"/>
+              </w:rPr>
+              <w:t>坚</w:t>
+            </w:r>
+            <w:proofErr w:type="gramEnd"/>
+            <w:r>
+              <w:rPr>
+                <w:rFonts w:hint="eastAsia"/>
+              </w:rPr>
+              <w:t>铭</w:t>
+            </w:r>
+          </w:p>
+        </w:tc>
+        <w:tc>
+          <w:tcPr>
+            <w:tcW w:w="1420" w:type="dxa"/>
+          </w:tcPr>
+          <w:p>
+            <w:r>
+              <w:rPr>
+                <w:rFonts w:hint="eastAsia"/>
+              </w:rPr>
+              <w:t>7</w:t>
             </w:r>
           </w:p>
         </w:tc>
@@ -1511,20 +1633,34 @@
               <w:rPr>
                 <w:rFonts w:hint="eastAsia"/>
               </w:rPr>
-              <w:t>许坚铭</w:t>
-            </w:r>
-          </w:p>
-        </w:tc>
-        <w:tc>
-          <w:tcPr>
-            <w:tcW w:w="1420" w:type="dxa"/>
-          </w:tcPr>
-          <w:p>
-            <w:r>
-              <w:rPr>
-                <w:rFonts w:hint="eastAsia"/>
-              </w:rPr>
-              <w:t>1</w:t>
+              <w:t>许</w:t>
+            </w:r>
+            <w:proofErr w:type="gramStart"/>
+            <w:r>
+              <w:rPr>
+                <w:rFonts w:hint="eastAsia"/>
+              </w:rPr>
+              <w:t>坚</w:t>
+            </w:r>
+            <w:proofErr w:type="gramEnd"/>
+            <w:r>
+              <w:rPr>
+                <w:rFonts w:hint="eastAsia"/>
+              </w:rPr>
+              <w:t>铭</w:t>
+            </w:r>
+          </w:p>
+        </w:tc>
+        <w:tc>
+          <w:tcPr>
+            <w:tcW w:w="1420" w:type="dxa"/>
+          </w:tcPr>
+          <w:p>
+            <w:r>
+              <w:rPr>
+                <w:rFonts w:hint="eastAsia"/>
+              </w:rPr>
+              <w:t>2</w:t>
             </w:r>
           </w:p>
         </w:tc>
@@ -1563,14 +1699,7 @@
               <w:rPr>
                 <w:rFonts w:hint="eastAsia"/>
               </w:rPr>
-              <w:t>这个相对简单多了，把功</w:t>
-            </w:r>
-            <w:r>
-              <w:rPr>
-                <w:rFonts w:hint="eastAsia"/>
-              </w:rPr>
-              <w:lastRenderedPageBreak/>
-              <w:t>能性质相类似的类加个框用不同颜色表示就</w:t>
+              <w:t>这个相对简单多了，把功能性质相类似的类加个框用不同颜色表示就</w:t>
             </w:r>
             <w:r>
               <w:rPr>
@@ -1582,8 +1711,16 @@
               <w:rPr>
                 <w:rFonts w:hint="eastAsia"/>
               </w:rPr>
-              <w:t>……可以的话为类分下包</w:t>
-            </w:r>
+              <w:t>……可以的话为</w:t>
+            </w:r>
+            <w:proofErr w:type="gramStart"/>
+            <w:r>
+              <w:rPr>
+                <w:rFonts w:hint="eastAsia"/>
+              </w:rPr>
+              <w:t>类分下包</w:t>
+            </w:r>
+            <w:proofErr w:type="gramEnd"/>
           </w:p>
         </w:tc>
       </w:tr>
@@ -1597,7 +1734,6 @@
               <w:rPr>
                 <w:rFonts w:hint="eastAsia"/>
               </w:rPr>
-              <w:lastRenderedPageBreak/>
               <w:t>把手榴弹的例子系统去掉并且将物理实体类型改为</w:t>
             </w:r>
             <w:r>
@@ -1693,12 +1829,14 @@
             <w:tcW w:w="1420" w:type="dxa"/>
           </w:tcPr>
           <w:p>
+            <w:proofErr w:type="gramStart"/>
             <w:r>
               <w:rPr>
                 <w:rFonts w:hint="eastAsia"/>
               </w:rPr>
               <w:t>江嘉治</w:t>
             </w:r>
+            <w:proofErr w:type="gramEnd"/>
           </w:p>
         </w:tc>
         <w:tc>
@@ -1718,43 +1856,75 @@
           <w:tcPr>
             <w:tcW w:w="1420" w:type="dxa"/>
           </w:tcPr>
-          <w:p/>
-        </w:tc>
-        <w:tc>
-          <w:tcPr>
-            <w:tcW w:w="1421" w:type="dxa"/>
-          </w:tcPr>
-          <w:p/>
-        </w:tc>
-        <w:tc>
-          <w:tcPr>
-            <w:tcW w:w="1421" w:type="dxa"/>
-          </w:tcPr>
-          <w:p>
-            <w:r>
-              <w:rPr>
-                <w:rFonts w:hint="eastAsia"/>
-              </w:rPr>
-              <w:t>再次化身为场景战士拯救世界吧，嘉治！！！多加些光源，让场景炫起来，记得为水晶加下光源……必要时可以选择通过修改</w:t>
-            </w:r>
+          <w:p>
+            <w:r>
+              <w:rPr>
+                <w:rFonts w:hint="eastAsia"/>
+              </w:rPr>
+              <w:t>2012.7.15</w:t>
+            </w:r>
+          </w:p>
+        </w:tc>
+        <w:tc>
+          <w:tcPr>
+            <w:tcW w:w="1421" w:type="dxa"/>
+          </w:tcPr>
+          <w:p>
+            <w:r>
+              <w:rPr>
+                <w:rFonts w:hint="eastAsia"/>
+              </w:rPr>
+              <w:t>2012.7.16</w:t>
+            </w:r>
+          </w:p>
+        </w:tc>
+        <w:tc>
+          <w:tcPr>
+            <w:tcW w:w="1421" w:type="dxa"/>
+          </w:tcPr>
+          <w:p>
+            <w:r>
+              <w:rPr>
+                <w:rFonts w:hint="eastAsia"/>
+              </w:rPr>
+              <w:t>再次化身为场景战士拯救世界吧，嘉治！！！多加些光源，让场景</w:t>
+            </w:r>
+            <w:proofErr w:type="gramStart"/>
+            <w:r>
+              <w:rPr>
+                <w:rFonts w:hint="eastAsia"/>
+              </w:rPr>
+              <w:t>炫</w:t>
+            </w:r>
+            <w:proofErr w:type="gramEnd"/>
+            <w:r>
+              <w:rPr>
+                <w:rFonts w:hint="eastAsia"/>
+              </w:rPr>
+              <w:t>起来，记得为水晶加下光源……必要时可以选择通过修改</w:t>
+            </w:r>
+            <w:proofErr w:type="spellStart"/>
             <w:r>
               <w:rPr>
                 <w:rFonts w:hint="eastAsia"/>
               </w:rPr>
               <w:t>SceneLoader</w:t>
             </w:r>
+            <w:proofErr w:type="spellEnd"/>
             <w:r>
               <w:rPr>
                 <w:rFonts w:hint="eastAsia"/>
               </w:rPr>
               <w:t>来让水晶自带光源。麻烦的话就直接在</w:t>
             </w:r>
+            <w:proofErr w:type="spellStart"/>
             <w:r>
               <w:rPr>
                 <w:rFonts w:hint="eastAsia"/>
               </w:rPr>
               <w:t>Ogitor</w:t>
             </w:r>
+            <w:proofErr w:type="spellEnd"/>
             <w:r>
               <w:rPr>
                 <w:rFonts w:hint="eastAsia"/>
@@ -1770,12 +1940,14 @@
             <w:tcW w:w="1420" w:type="dxa"/>
           </w:tcPr>
           <w:p>
+            <w:proofErr w:type="spellStart"/>
             <w:r>
               <w:rPr>
                 <w:rFonts w:hint="eastAsia"/>
               </w:rPr>
               <w:t>PowerU</w:t>
             </w:r>
+            <w:proofErr w:type="spellEnd"/>
             <w:r>
               <w:rPr>
                 <w:rFonts w:hint="eastAsia"/>
@@ -2032,7 +2204,21 @@
               <w:rPr>
                 <w:rFonts w:hint="eastAsia"/>
               </w:rPr>
-              <w:t>制作更多阳沐星人（</w:t>
+              <w:t>制作更多</w:t>
+            </w:r>
+            <w:proofErr w:type="gramStart"/>
+            <w:r>
+              <w:rPr>
+                <w:rFonts w:hint="eastAsia"/>
+              </w:rPr>
+              <w:t>阳沐星</w:t>
+            </w:r>
+            <w:proofErr w:type="gramEnd"/>
+            <w:r>
+              <w:rPr>
+                <w:rFonts w:hint="eastAsia"/>
+              </w:rPr>
+              <w:t>人（</w:t>
             </w:r>
             <w:r>
               <w:rPr>
@@ -2080,9 +2266,6 @@
           </w:tcPr>
           <w:p>
             <w:r>
-              <w:rPr>
-                <w:rFonts w:hint="eastAsia"/>
-              </w:rPr>
               <w:t>2012.7.10</w:t>
             </w:r>
           </w:p>
@@ -2093,9 +2276,6 @@
           </w:tcPr>
           <w:p>
             <w:r>
-              <w:rPr>
-                <w:rFonts w:hint="eastAsia"/>
-              </w:rPr>
               <w:t>2012.7.12</w:t>
             </w:r>
           </w:p>
@@ -2105,11 +2285,19 @@
             <w:tcW w:w="1421" w:type="dxa"/>
           </w:tcPr>
           <w:p>
-            <w:r>
-              <w:rPr>
-                <w:rFonts w:hint="eastAsia"/>
-              </w:rPr>
-              <w:t>让阳沐星人们来得更猛烈些吧！！！</w:t>
+            <w:proofErr w:type="gramStart"/>
+            <w:r>
+              <w:rPr>
+                <w:rFonts w:hint="eastAsia"/>
+              </w:rPr>
+              <w:t>让阳沐星人们</w:t>
+            </w:r>
+            <w:proofErr w:type="gramEnd"/>
+            <w:r>
+              <w:rPr>
+                <w:rFonts w:hint="eastAsia"/>
+              </w:rPr>
+              <w:t>来得更猛烈些吧！！！</w:t>
             </w:r>
           </w:p>
         </w:tc>
@@ -2120,11 +2308,26 @@
             <w:tcW w:w="1420" w:type="dxa"/>
           </w:tcPr>
           <w:p>
-            <w:r>
-              <w:rPr>
-                <w:rFonts w:hint="eastAsia"/>
-              </w:rPr>
-              <w:t>制作更多阳沐星人</w:t>
+            <w:bookmarkStart w:id="0" w:name="_GoBack" w:colFirst="3" w:colLast="4"/>
+            <w:r>
+              <w:rPr>
+                <w:rFonts w:hint="eastAsia"/>
+              </w:rPr>
+              <w:t>制作更多</w:t>
+            </w:r>
+            <w:proofErr w:type="gramStart"/>
+            <w:r>
+              <w:rPr>
+                <w:rFonts w:hint="eastAsia"/>
+              </w:rPr>
+              <w:t>阳沐星</w:t>
+            </w:r>
+            <w:proofErr w:type="gramEnd"/>
+            <w:r>
+              <w:rPr>
+                <w:rFonts w:hint="eastAsia"/>
+              </w:rPr>
+              <w:t>人</w:t>
             </w:r>
             <w:r>
               <w:rPr>
@@ -2136,7 +2339,6 @@
               <w:rPr>
                 <w:rFonts w:hint="eastAsia"/>
               </w:rPr>
-              <w:lastRenderedPageBreak/>
               <w:t>（</w:t>
             </w:r>
             <w:r>
@@ -2162,7 +2364,6 @@
               <w:rPr>
                 <w:rFonts w:hint="eastAsia"/>
               </w:rPr>
-              <w:lastRenderedPageBreak/>
               <w:t>蒋阳沐</w:t>
             </w:r>
           </w:p>
@@ -2186,9 +2387,6 @@
           </w:tcPr>
           <w:p>
             <w:r>
-              <w:rPr>
-                <w:rFonts w:hint="eastAsia"/>
-              </w:rPr>
               <w:t>2012.7.13</w:t>
             </w:r>
           </w:p>
@@ -2199,9 +2397,6 @@
           </w:tcPr>
           <w:p>
             <w:r>
-              <w:rPr>
-                <w:rFonts w:hint="eastAsia"/>
-              </w:rPr>
               <w:t>2012.7.15</w:t>
             </w:r>
           </w:p>
@@ -2215,14 +2410,103 @@
               <w:rPr>
                 <w:rFonts w:hint="eastAsia"/>
               </w:rPr>
-              <w:t>繁殖出更多阳沐星人</w:t>
-            </w:r>
-            <w:r>
-              <w:rPr>
-                <w:rFonts w:hint="eastAsia"/>
-              </w:rPr>
-              <w:lastRenderedPageBreak/>
-              <w:t>吧！！！</w:t>
+              <w:t>繁殖出更多</w:t>
+            </w:r>
+            <w:proofErr w:type="gramStart"/>
+            <w:r>
+              <w:rPr>
+                <w:rFonts w:hint="eastAsia"/>
+              </w:rPr>
+              <w:t>阳沐星</w:t>
+            </w:r>
+            <w:proofErr w:type="gramEnd"/>
+            <w:r>
+              <w:rPr>
+                <w:rFonts w:hint="eastAsia"/>
+              </w:rPr>
+              <w:t>人吧！！！</w:t>
+            </w:r>
+          </w:p>
+        </w:tc>
+      </w:tr>
+      <w:bookmarkEnd w:id="0"/>
+      <w:tr>
+        <w:tc>
+          <w:tcPr>
+            <w:tcW w:w="1420" w:type="dxa"/>
+          </w:tcPr>
+          <w:p>
+            <w:r>
+              <w:rPr>
+                <w:rFonts w:hint="eastAsia"/>
+              </w:rPr>
+              <w:t>测试</w:t>
+            </w:r>
+          </w:p>
+        </w:tc>
+        <w:tc>
+          <w:tcPr>
+            <w:tcW w:w="1420" w:type="dxa"/>
+          </w:tcPr>
+          <w:p>
+            <w:proofErr w:type="gramStart"/>
+            <w:r>
+              <w:rPr>
+                <w:rFonts w:hint="eastAsia"/>
+              </w:rPr>
+              <w:t>江嘉治</w:t>
+            </w:r>
+            <w:proofErr w:type="gramEnd"/>
+          </w:p>
+        </w:tc>
+        <w:tc>
+          <w:tcPr>
+            <w:tcW w:w="1420" w:type="dxa"/>
+          </w:tcPr>
+          <w:p>
+            <w:r>
+              <w:rPr>
+                <w:rFonts w:hint="eastAsia"/>
+              </w:rPr>
+              <w:t>3</w:t>
+            </w:r>
+          </w:p>
+        </w:tc>
+        <w:tc>
+          <w:tcPr>
+            <w:tcW w:w="1420" w:type="dxa"/>
+          </w:tcPr>
+          <w:p>
+            <w:r>
+              <w:rPr>
+                <w:rFonts w:hint="eastAsia"/>
+              </w:rPr>
+              <w:t>随时</w:t>
+            </w:r>
+          </w:p>
+        </w:tc>
+        <w:tc>
+          <w:tcPr>
+            <w:tcW w:w="1421" w:type="dxa"/>
+          </w:tcPr>
+          <w:p/>
+        </w:tc>
+        <w:tc>
+          <w:tcPr>
+            <w:tcW w:w="1421" w:type="dxa"/>
+          </w:tcPr>
+          <w:p>
+            <w:r>
+              <w:rPr>
+                <w:rFonts w:hint="eastAsia"/>
+              </w:rPr>
+              <w:t>找</w:t>
+            </w:r>
+            <w:r>
+              <w:rPr>
+                <w:rFonts w:hint="eastAsia"/>
+              </w:rPr>
+              <w:t>Bug</w:t>
             </w:r>
           </w:p>
         </w:tc>
@@ -2237,7 +2521,6 @@
               <w:rPr>
                 <w:rFonts w:hint="eastAsia"/>
               </w:rPr>
-              <w:lastRenderedPageBreak/>
               <w:t>测试</w:t>
             </w:r>
           </w:p>
@@ -2251,7 +2534,7 @@
               <w:rPr>
                 <w:rFonts w:hint="eastAsia"/>
               </w:rPr>
-              <w:t>江嘉治</w:t>
+              <w:t>刘先杰</w:t>
             </w:r>
           </w:p>
         </w:tc>
@@ -2317,46 +2600,64 @@
               <w:rPr>
                 <w:rFonts w:hint="eastAsia"/>
               </w:rPr>
-              <w:t>测试</w:t>
-            </w:r>
-          </w:p>
-        </w:tc>
-        <w:tc>
-          <w:tcPr>
-            <w:tcW w:w="1420" w:type="dxa"/>
-          </w:tcPr>
-          <w:p>
-            <w:r>
-              <w:rPr>
-                <w:rFonts w:hint="eastAsia"/>
-              </w:rPr>
-              <w:t>刘先杰</w:t>
-            </w:r>
-          </w:p>
-        </w:tc>
-        <w:tc>
-          <w:tcPr>
-            <w:tcW w:w="1420" w:type="dxa"/>
-          </w:tcPr>
-          <w:p>
-            <w:r>
-              <w:rPr>
-                <w:rFonts w:hint="eastAsia"/>
-              </w:rPr>
-              <w:t>3</w:t>
-            </w:r>
-          </w:p>
-        </w:tc>
-        <w:tc>
-          <w:tcPr>
-            <w:tcW w:w="1420" w:type="dxa"/>
-          </w:tcPr>
-          <w:p>
-            <w:r>
-              <w:rPr>
-                <w:rFonts w:hint="eastAsia"/>
-              </w:rPr>
-              <w:t>随时</w:t>
+              <w:t>Debug</w:t>
+            </w:r>
+            <w:r>
+              <w:rPr>
+                <w:rFonts w:hint="eastAsia"/>
+              </w:rPr>
+              <w:t>缓冲时间</w:t>
+            </w:r>
+          </w:p>
+        </w:tc>
+        <w:tc>
+          <w:tcPr>
+            <w:tcW w:w="1420" w:type="dxa"/>
+          </w:tcPr>
+          <w:p>
+            <w:r>
+              <w:rPr>
+                <w:rFonts w:hint="eastAsia"/>
+              </w:rPr>
+              <w:t>李源东、周锦源、饶骥、许坚铭</w:t>
+            </w:r>
+          </w:p>
+        </w:tc>
+        <w:tc>
+          <w:tcPr>
+            <w:tcW w:w="1420" w:type="dxa"/>
+          </w:tcPr>
+          <w:p>
+            <w:r>
+              <w:rPr>
+                <w:rFonts w:hint="eastAsia"/>
+              </w:rPr>
+              <w:t>12</w:t>
+            </w:r>
+          </w:p>
+        </w:tc>
+        <w:tc>
+          <w:tcPr>
+            <w:tcW w:w="1420" w:type="dxa"/>
+          </w:tcPr>
+          <w:p>
+            <w:r>
+              <w:rPr>
+                <w:rFonts w:hint="eastAsia"/>
+              </w:rPr>
+              <w:t>什么时候找到</w:t>
+            </w:r>
+            <w:r>
+              <w:rPr>
+                <w:rFonts w:hint="eastAsia"/>
+              </w:rPr>
+              <w:t>Bug</w:t>
+            </w:r>
+            <w:r>
+              <w:rPr>
+                <w:rFonts w:hint="eastAsia"/>
+              </w:rPr>
+              <w:t>什么时候开始</w:t>
             </w:r>
           </w:p>
         </w:tc>
@@ -2375,13 +2676,13 @@
               <w:rPr>
                 <w:rFonts w:hint="eastAsia"/>
               </w:rPr>
-              <w:t>找</w:t>
-            </w:r>
-            <w:r>
-              <w:rPr>
-                <w:rFonts w:hint="eastAsia"/>
-              </w:rPr>
-              <w:t>Bug</w:t>
+              <w:t>Debug</w:t>
+            </w:r>
+            <w:r>
+              <w:rPr>
+                <w:rFonts w:hint="eastAsia"/>
+              </w:rPr>
+              <w:t>用</w:t>
             </w:r>
           </w:p>
         </w:tc>
@@ -2396,89 +2697,72 @@
               <w:rPr>
                 <w:rFonts w:hint="eastAsia"/>
               </w:rPr>
-              <w:t>Debug</w:t>
-            </w:r>
-            <w:r>
-              <w:rPr>
-                <w:rFonts w:hint="eastAsia"/>
-              </w:rPr>
-              <w:t>缓冲时间</w:t>
-            </w:r>
-          </w:p>
-        </w:tc>
-        <w:tc>
-          <w:tcPr>
-            <w:tcW w:w="1420" w:type="dxa"/>
-          </w:tcPr>
-          <w:p>
-            <w:r>
-              <w:rPr>
-                <w:rFonts w:hint="eastAsia"/>
-              </w:rPr>
-              <w:t>李源东、周锦源、饶骥、许坚铭</w:t>
-            </w:r>
-          </w:p>
-        </w:tc>
-        <w:tc>
-          <w:tcPr>
-            <w:tcW w:w="1420" w:type="dxa"/>
-          </w:tcPr>
-          <w:p>
-            <w:r>
-              <w:rPr>
-                <w:rFonts w:hint="eastAsia"/>
-              </w:rPr>
-              <w:t>12</w:t>
-            </w:r>
-          </w:p>
-        </w:tc>
-        <w:tc>
-          <w:tcPr>
-            <w:tcW w:w="1420" w:type="dxa"/>
-          </w:tcPr>
-          <w:p>
-            <w:r>
-              <w:rPr>
-                <w:rFonts w:hint="eastAsia"/>
-              </w:rPr>
-              <w:t>什么时候找到</w:t>
-            </w:r>
-            <w:r>
-              <w:rPr>
-                <w:rFonts w:hint="eastAsia"/>
-              </w:rPr>
-              <w:t>Bug</w:t>
-            </w:r>
-            <w:r>
-              <w:rPr>
-                <w:rFonts w:hint="eastAsia"/>
-              </w:rPr>
-              <w:t>什么时候开始</w:t>
-            </w:r>
-          </w:p>
-        </w:tc>
-        <w:tc>
-          <w:tcPr>
-            <w:tcW w:w="1421" w:type="dxa"/>
-          </w:tcPr>
-          <w:p/>
-        </w:tc>
-        <w:tc>
-          <w:tcPr>
-            <w:tcW w:w="1421" w:type="dxa"/>
-          </w:tcPr>
-          <w:p>
-            <w:r>
-              <w:rPr>
-                <w:rFonts w:hint="eastAsia"/>
-              </w:rPr>
-              <w:t>Debug</w:t>
-            </w:r>
-            <w:r>
-              <w:rPr>
-                <w:rFonts w:hint="eastAsia"/>
-              </w:rPr>
-              <w:t>用</w:t>
+              <w:t>打包发布</w:t>
+            </w:r>
+          </w:p>
+        </w:tc>
+        <w:tc>
+          <w:tcPr>
+            <w:tcW w:w="1420" w:type="dxa"/>
+          </w:tcPr>
+          <w:p>
+            <w:r>
+              <w:rPr>
+                <w:rFonts w:hint="eastAsia"/>
+              </w:rPr>
+              <w:t>周锦源</w:t>
+            </w:r>
+          </w:p>
+        </w:tc>
+        <w:tc>
+          <w:tcPr>
+            <w:tcW w:w="1420" w:type="dxa"/>
+          </w:tcPr>
+          <w:p>
+            <w:r>
+              <w:rPr>
+                <w:rFonts w:hint="eastAsia"/>
+              </w:rPr>
+              <w:t>1</w:t>
+            </w:r>
+          </w:p>
+        </w:tc>
+        <w:tc>
+          <w:tcPr>
+            <w:tcW w:w="1420" w:type="dxa"/>
+          </w:tcPr>
+          <w:p>
+            <w:r>
+              <w:rPr>
+                <w:rFonts w:hint="eastAsia"/>
+              </w:rPr>
+              <w:t>2012.7.30</w:t>
+            </w:r>
+          </w:p>
+        </w:tc>
+        <w:tc>
+          <w:tcPr>
+            <w:tcW w:w="1421" w:type="dxa"/>
+          </w:tcPr>
+          <w:p>
+            <w:r>
+              <w:rPr>
+                <w:rFonts w:hint="eastAsia"/>
+              </w:rPr>
+              <w:t>2012.7.30</w:t>
+            </w:r>
+          </w:p>
+        </w:tc>
+        <w:tc>
+          <w:tcPr>
+            <w:tcW w:w="1421" w:type="dxa"/>
+          </w:tcPr>
+          <w:p>
+            <w:r>
+              <w:rPr>
+                <w:rFonts w:hint="eastAsia"/>
+              </w:rPr>
+              <w:t>打下包而已</w:t>
             </w:r>
           </w:p>
         </w:tc>
@@ -2493,87 +2777,21 @@
               <w:rPr>
                 <w:rFonts w:hint="eastAsia"/>
               </w:rPr>
-              <w:t>打包发布</w:t>
-            </w:r>
-          </w:p>
-        </w:tc>
-        <w:tc>
-          <w:tcPr>
-            <w:tcW w:w="1420" w:type="dxa"/>
-          </w:tcPr>
-          <w:p>
-            <w:r>
-              <w:rPr>
-                <w:rFonts w:hint="eastAsia"/>
-              </w:rPr>
-              <w:t>周锦源</w:t>
-            </w:r>
-          </w:p>
-        </w:tc>
-        <w:tc>
-          <w:tcPr>
-            <w:tcW w:w="1420" w:type="dxa"/>
-          </w:tcPr>
-          <w:p>
-            <w:r>
-              <w:rPr>
-                <w:rFonts w:hint="eastAsia"/>
-              </w:rPr>
-              <w:t>1</w:t>
-            </w:r>
-          </w:p>
-        </w:tc>
-        <w:tc>
-          <w:tcPr>
-            <w:tcW w:w="1420" w:type="dxa"/>
-          </w:tcPr>
-          <w:p>
-            <w:r>
-              <w:rPr>
-                <w:rFonts w:hint="eastAsia"/>
-              </w:rPr>
-              <w:t>2012.7.30</w:t>
-            </w:r>
-          </w:p>
-        </w:tc>
-        <w:tc>
-          <w:tcPr>
-            <w:tcW w:w="1421" w:type="dxa"/>
-          </w:tcPr>
-          <w:p>
-            <w:r>
-              <w:rPr>
-                <w:rFonts w:hint="eastAsia"/>
-              </w:rPr>
-              <w:t>2012.7.30</w:t>
-            </w:r>
-          </w:p>
-        </w:tc>
-        <w:tc>
-          <w:tcPr>
-            <w:tcW w:w="1421" w:type="dxa"/>
-          </w:tcPr>
-          <w:p>
-            <w:r>
-              <w:rPr>
-                <w:rFonts w:hint="eastAsia"/>
-              </w:rPr>
-              <w:t>打下包而已</w:t>
-            </w:r>
-          </w:p>
-        </w:tc>
-      </w:tr>
-      <w:tr>
-        <w:tc>
-          <w:tcPr>
-            <w:tcW w:w="1420" w:type="dxa"/>
-          </w:tcPr>
-          <w:p>
-            <w:r>
-              <w:rPr>
-                <w:rFonts w:hint="eastAsia"/>
-              </w:rPr>
-              <w:t>录制失败时阳沐星人音效</w:t>
+              <w:t>录制失败时</w:t>
+            </w:r>
+            <w:proofErr w:type="gramStart"/>
+            <w:r>
+              <w:rPr>
+                <w:rFonts w:hint="eastAsia"/>
+              </w:rPr>
+              <w:t>阳沐星</w:t>
+            </w:r>
+            <w:proofErr w:type="gramEnd"/>
+            <w:r>
+              <w:rPr>
+                <w:rFonts w:hint="eastAsia"/>
+              </w:rPr>
+              <w:t>人音效</w:t>
             </w:r>
           </w:p>
         </w:tc>
@@ -2655,46 +2873,8 @@
 </w:document>
 </file>
 
-<file path=word/endnotes.xml><?xml version="1.0" encoding="utf-8"?>
-<w:endnotes xmlns:ve="http://schemas.openxmlformats.org/markup-compatibility/2006" xmlns:o="urn:schemas-microsoft-com:office:office" xmlns:r="http://schemas.openxmlformats.org/officeDocument/2006/relationships" xmlns:m="http://schemas.openxmlformats.org/officeDocument/2006/math" xmlns:v="urn:schemas-microsoft-com:vml" xmlns:wp="http://schemas.openxmlformats.org/drawingml/2006/wordprocessingDrawing" xmlns:w10="urn:schemas-microsoft-com:office:word" xmlns:w="http://schemas.openxmlformats.org/wordprocessingml/2006/main" xmlns:wne="http://schemas.microsoft.com/office/word/2006/wordml">
-  <w:endnote w:type="separator" w:id="0">
-    <w:p>
-      <w:r>
-        <w:separator/>
-      </w:r>
-    </w:p>
-  </w:endnote>
-  <w:endnote w:type="continuationSeparator" w:id="1">
-    <w:p>
-      <w:r>
-        <w:continuationSeparator/>
-      </w:r>
-    </w:p>
-  </w:endnote>
-</w:endnotes>
-</file>
-
-<file path=word/footnotes.xml><?xml version="1.0" encoding="utf-8"?>
-<w:footnotes xmlns:ve="http://schemas.openxmlformats.org/markup-compatibility/2006" xmlns:o="urn:schemas-microsoft-com:office:office" xmlns:r="http://schemas.openxmlformats.org/officeDocument/2006/relationships" xmlns:m="http://schemas.openxmlformats.org/officeDocument/2006/math" xmlns:v="urn:schemas-microsoft-com:vml" xmlns:wp="http://schemas.openxmlformats.org/drawingml/2006/wordprocessingDrawing" xmlns:w10="urn:schemas-microsoft-com:office:word" xmlns:w="http://schemas.openxmlformats.org/wordprocessingml/2006/main" xmlns:wne="http://schemas.microsoft.com/office/word/2006/wordml">
-  <w:footnote w:type="separator" w:id="0">
-    <w:p>
-      <w:r>
-        <w:separator/>
-      </w:r>
-    </w:p>
-  </w:footnote>
-  <w:footnote w:type="continuationSeparator" w:id="1">
-    <w:p>
-      <w:r>
-        <w:continuationSeparator/>
-      </w:r>
-    </w:p>
-  </w:footnote>
-</w:footnotes>
-</file>
-
 <file path=word/styles.xml><?xml version="1.0" encoding="utf-8"?>
-<w:styles xmlns:r="http://schemas.openxmlformats.org/officeDocument/2006/relationships" xmlns:w="http://schemas.openxmlformats.org/wordprocessingml/2006/main">
+<w:styles xmlns:mc="http://schemas.openxmlformats.org/markup-compatibility/2006" xmlns:r="http://schemas.openxmlformats.org/officeDocument/2006/relationships" xmlns:w="http://schemas.openxmlformats.org/wordprocessingml/2006/main" xmlns:w14="http://schemas.microsoft.com/office/word/2010/wordml" mc:Ignorable="w14">
   <w:docDefaults>
     <w:rPrDefault>
       <w:rPr>
@@ -2849,7 +3029,6 @@
   <w:style w:type="paragraph" w:default="1" w:styleId="a">
     <w:name w:val="Normal"/>
     <w:qFormat/>
-    <w:rsid w:val="004174CF"/>
     <w:pPr>
       <w:widowControl w:val="0"/>
       <w:jc w:val="both"/>
@@ -2866,7 +3045,6 @@
     <w:uiPriority w:val="99"/>
     <w:semiHidden/>
     <w:unhideWhenUsed/>
-    <w:qFormat/>
     <w:tblPr>
       <w:tblInd w:w="0" w:type="dxa"/>
       <w:tblCellMar>
@@ -2905,75 +3083,6 @@
         <w:right w:w="108" w:type="dxa"/>
       </w:tblCellMar>
     </w:tblPr>
-  </w:style>
-  <w:style w:type="paragraph" w:styleId="a4">
-    <w:name w:val="header"/>
-    <w:basedOn w:val="a"/>
-    <w:link w:val="Char"/>
-    <w:uiPriority w:val="99"/>
-    <w:semiHidden/>
-    <w:unhideWhenUsed/>
-    <w:rsid w:val="001A76A7"/>
-    <w:pPr>
-      <w:pBdr>
-        <w:bottom w:val="single" w:sz="6" w:space="1" w:color="auto"/>
-      </w:pBdr>
-      <w:tabs>
-        <w:tab w:val="center" w:pos="4153"/>
-        <w:tab w:val="right" w:pos="8306"/>
-      </w:tabs>
-      <w:snapToGrid w:val="0"/>
-      <w:jc w:val="center"/>
-    </w:pPr>
-    <w:rPr>
-      <w:sz w:val="18"/>
-      <w:szCs w:val="18"/>
-    </w:rPr>
-  </w:style>
-  <w:style w:type="character" w:customStyle="1" w:styleId="Char">
-    <w:name w:val="页眉 Char"/>
-    <w:basedOn w:val="a0"/>
-    <w:link w:val="a4"/>
-    <w:uiPriority w:val="99"/>
-    <w:semiHidden/>
-    <w:rsid w:val="001A76A7"/>
-    <w:rPr>
-      <w:sz w:val="18"/>
-      <w:szCs w:val="18"/>
-    </w:rPr>
-  </w:style>
-  <w:style w:type="paragraph" w:styleId="a5">
-    <w:name w:val="footer"/>
-    <w:basedOn w:val="a"/>
-    <w:link w:val="Char0"/>
-    <w:uiPriority w:val="99"/>
-    <w:semiHidden/>
-    <w:unhideWhenUsed/>
-    <w:rsid w:val="001A76A7"/>
-    <w:pPr>
-      <w:tabs>
-        <w:tab w:val="center" w:pos="4153"/>
-        <w:tab w:val="right" w:pos="8306"/>
-      </w:tabs>
-      <w:snapToGrid w:val="0"/>
-      <w:jc w:val="left"/>
-    </w:pPr>
-    <w:rPr>
-      <w:sz w:val="18"/>
-      <w:szCs w:val="18"/>
-    </w:rPr>
-  </w:style>
-  <w:style w:type="character" w:customStyle="1" w:styleId="Char0">
-    <w:name w:val="页脚 Char"/>
-    <w:basedOn w:val="a0"/>
-    <w:link w:val="a5"/>
-    <w:uiPriority w:val="99"/>
-    <w:semiHidden/>
-    <w:rsid w:val="001A76A7"/>
-    <w:rPr>
-      <w:sz w:val="18"/>
-      <w:szCs w:val="18"/>
-    </w:rPr>
   </w:style>
 </w:styles>
 </file>

</xml_diff>